<commit_message>
Added All Meeting Minutes and Updated Progress Report
</commit_message>
<xml_diff>
--- a/documents/TheLocksmithsProgressReport.docx
+++ b/documents/TheLocksmithsProgressReport.docx
@@ -1834,7 +1834,16 @@
                 <w:color w:val="000000"/>
                 <w:kern w:val="36"/>
               </w:rPr>
-              <w:t>09/14/17</w:t>
+              <w:t>09/12</w:t>
+            </w:r>
+            <w:r>
+              <w:rPr>
+                <w:rFonts w:ascii="Arial" w:eastAsia="Times New Roman" w:hAnsi="Arial" w:cs="Arial"/>
+                <w:bCs/>
+                <w:color w:val="000000"/>
+                <w:kern w:val="36"/>
+              </w:rPr>
+              <w:t>/17</w:t>
             </w:r>
           </w:p>
         </w:tc>
@@ -1862,8 +1871,6 @@
               </w:rPr>
               <w:t>09/09</w:t>
             </w:r>
-            <w:bookmarkStart w:id="0" w:name="_GoBack"/>
-            <w:bookmarkEnd w:id="0"/>
             <w:r>
               <w:rPr>
                 <w:rFonts w:ascii="Arial" w:eastAsia="Times New Roman" w:hAnsi="Arial" w:cs="Arial"/>
@@ -5485,6 +5492,17 @@
                 <w:kern w:val="36"/>
               </w:rPr>
             </w:pPr>
+            <w:r>
+              <w:rPr>
+                <w:rFonts w:ascii="Arial" w:eastAsia="Times New Roman" w:hAnsi="Arial" w:cs="Arial"/>
+                <w:bCs/>
+                <w:color w:val="000000"/>
+                <w:kern w:val="36"/>
+              </w:rPr>
+              <w:t>120 min</w:t>
+            </w:r>
+            <w:bookmarkStart w:id="0" w:name="_GoBack"/>
+            <w:bookmarkEnd w:id="0"/>
           </w:p>
         </w:tc>
         <w:tc>
@@ -6583,7 +6601,7 @@
 </file>
 
 <file path=customXml/itemProps1.xml><?xml version="1.0" encoding="utf-8"?>
-<ds:datastoreItem xmlns:ds="http://schemas.openxmlformats.org/officeDocument/2006/customXml" ds:itemID="{5E7768F3-965A-AD43-96ED-0A82E3B9FF11}">
+<ds:datastoreItem xmlns:ds="http://schemas.openxmlformats.org/officeDocument/2006/customXml" ds:itemID="{BF14EE06-03D5-D941-BA27-8C40256680C7}">
   <ds:schemaRefs>
     <ds:schemaRef ds:uri="http://schemas.openxmlformats.org/officeDocument/2006/bibliography"/>
   </ds:schemaRefs>

</xml_diff>

<commit_message>
Updated Progress Report for Creation of Algorithm Doc by Erin
</commit_message>
<xml_diff>
--- a/documents/TheLocksmithsProgressReport.docx
+++ b/documents/TheLocksmithsProgressReport.docx
@@ -1660,6 +1660,185 @@
                 <w:kern w:val="36"/>
               </w:rPr>
               <w:lastRenderedPageBreak/>
+              <w:t>Create/Update Algorithm Document</w:t>
+            </w:r>
+          </w:p>
+        </w:tc>
+        <w:tc>
+          <w:tcPr>
+            <w:tcW w:w="1431" w:type="dxa"/>
+          </w:tcPr>
+          <w:p>
+            <w:pPr>
+              <w:spacing w:before="100" w:beforeAutospacing="1" w:after="100" w:afterAutospacing="1"/>
+              <w:outlineLvl w:val="0"/>
+              <w:rPr>
+                <w:rFonts w:ascii="Arial" w:eastAsia="Times New Roman" w:hAnsi="Arial" w:cs="Arial"/>
+                <w:bCs/>
+                <w:color w:val="000000"/>
+                <w:kern w:val="36"/>
+              </w:rPr>
+            </w:pPr>
+            <w:r>
+              <w:rPr>
+                <w:rFonts w:ascii="Arial" w:eastAsia="Times New Roman" w:hAnsi="Arial" w:cs="Arial"/>
+                <w:bCs/>
+                <w:color w:val="000000"/>
+                <w:kern w:val="36"/>
+              </w:rPr>
+              <w:t>09/14/17</w:t>
+            </w:r>
+          </w:p>
+        </w:tc>
+        <w:tc>
+          <w:tcPr>
+            <w:tcW w:w="1174" w:type="dxa"/>
+          </w:tcPr>
+          <w:p>
+            <w:pPr>
+              <w:spacing w:before="100" w:beforeAutospacing="1" w:after="100" w:afterAutospacing="1"/>
+              <w:outlineLvl w:val="0"/>
+              <w:rPr>
+                <w:rFonts w:ascii="Arial" w:eastAsia="Times New Roman" w:hAnsi="Arial" w:cs="Arial"/>
+                <w:bCs/>
+                <w:color w:val="000000"/>
+                <w:kern w:val="36"/>
+              </w:rPr>
+            </w:pPr>
+            <w:r>
+              <w:rPr>
+                <w:rFonts w:ascii="Arial" w:eastAsia="Times New Roman" w:hAnsi="Arial" w:cs="Arial"/>
+                <w:bCs/>
+                <w:color w:val="000000"/>
+                <w:kern w:val="36"/>
+              </w:rPr>
+              <w:t>09/12/17</w:t>
+            </w:r>
+          </w:p>
+        </w:tc>
+        <w:tc>
+          <w:tcPr>
+            <w:tcW w:w="1151" w:type="dxa"/>
+          </w:tcPr>
+          <w:p>
+            <w:pPr>
+              <w:spacing w:before="100" w:beforeAutospacing="1" w:after="100" w:afterAutospacing="1"/>
+              <w:outlineLvl w:val="0"/>
+              <w:rPr>
+                <w:rFonts w:ascii="Arial" w:eastAsia="Times New Roman" w:hAnsi="Arial" w:cs="Arial"/>
+                <w:bCs/>
+                <w:color w:val="000000"/>
+                <w:kern w:val="36"/>
+              </w:rPr>
+            </w:pPr>
+          </w:p>
+        </w:tc>
+        <w:tc>
+          <w:tcPr>
+            <w:tcW w:w="960" w:type="dxa"/>
+          </w:tcPr>
+          <w:p>
+            <w:pPr>
+              <w:spacing w:before="100" w:beforeAutospacing="1" w:after="100" w:afterAutospacing="1"/>
+              <w:outlineLvl w:val="0"/>
+              <w:rPr>
+                <w:rFonts w:ascii="Arial" w:eastAsia="Times New Roman" w:hAnsi="Arial" w:cs="Arial"/>
+                <w:bCs/>
+                <w:color w:val="000000"/>
+                <w:kern w:val="36"/>
+              </w:rPr>
+            </w:pPr>
+            <w:r>
+              <w:rPr>
+                <w:rFonts w:ascii="Arial" w:eastAsia="Times New Roman" w:hAnsi="Arial" w:cs="Arial"/>
+                <w:bCs/>
+                <w:color w:val="000000"/>
+                <w:kern w:val="36"/>
+              </w:rPr>
+              <w:t>90 min +</w:t>
+            </w:r>
+          </w:p>
+        </w:tc>
+        <w:tc>
+          <w:tcPr>
+            <w:tcW w:w="1377" w:type="dxa"/>
+          </w:tcPr>
+          <w:p>
+            <w:pPr>
+              <w:spacing w:before="100" w:beforeAutospacing="1" w:after="100" w:afterAutospacing="1"/>
+              <w:outlineLvl w:val="0"/>
+              <w:rPr>
+                <w:rFonts w:ascii="Arial" w:eastAsia="Times New Roman" w:hAnsi="Arial" w:cs="Arial"/>
+                <w:bCs/>
+                <w:color w:val="000000"/>
+                <w:kern w:val="36"/>
+              </w:rPr>
+            </w:pPr>
+            <w:r>
+              <w:rPr>
+                <w:rFonts w:ascii="Arial" w:eastAsia="Times New Roman" w:hAnsi="Arial" w:cs="Arial"/>
+                <w:bCs/>
+                <w:color w:val="000000"/>
+                <w:kern w:val="36"/>
+              </w:rPr>
+              <w:t>Erin (Creation), All (Update)</w:t>
+            </w:r>
+          </w:p>
+        </w:tc>
+        <w:tc>
+          <w:tcPr>
+            <w:tcW w:w="986" w:type="dxa"/>
+          </w:tcPr>
+          <w:p>
+            <w:pPr>
+              <w:spacing w:before="100" w:beforeAutospacing="1" w:after="100" w:afterAutospacing="1"/>
+              <w:jc w:val="center"/>
+              <w:outlineLvl w:val="0"/>
+              <w:rPr>
+                <w:rFonts w:ascii="Arial" w:eastAsia="Times New Roman" w:hAnsi="Arial" w:cs="Arial"/>
+                <w:bCs/>
+                <w:color w:val="000000"/>
+                <w:kern w:val="36"/>
+              </w:rPr>
+            </w:pPr>
+            <w:r>
+              <w:rPr>
+                <w:rFonts w:ascii="Arial" w:eastAsia="Times New Roman" w:hAnsi="Arial" w:cs="Arial"/>
+                <w:bCs/>
+                <w:color w:val="000000"/>
+                <w:kern w:val="36"/>
+              </w:rPr>
+              <w:t>1</w:t>
+            </w:r>
+          </w:p>
+        </w:tc>
+      </w:tr>
+      <w:tr>
+        <w:trPr>
+          <w:trHeight w:val="720"/>
+        </w:trPr>
+        <w:tc>
+          <w:tcPr>
+            <w:tcW w:w="1777" w:type="dxa"/>
+          </w:tcPr>
+          <w:p>
+            <w:pPr>
+              <w:spacing w:before="100" w:beforeAutospacing="1" w:after="100" w:afterAutospacing="1"/>
+              <w:outlineLvl w:val="0"/>
+              <w:rPr>
+                <w:rFonts w:ascii="Arial" w:eastAsia="Times New Roman" w:hAnsi="Arial" w:cs="Arial"/>
+                <w:bCs/>
+                <w:color w:val="000000"/>
+                <w:kern w:val="36"/>
+              </w:rPr>
+            </w:pPr>
+            <w:r>
+              <w:rPr>
+                <w:rFonts w:ascii="Arial" w:eastAsia="Times New Roman" w:hAnsi="Arial" w:cs="Arial"/>
+                <w:bCs/>
+                <w:color w:val="000000"/>
+                <w:kern w:val="36"/>
+              </w:rPr>
               <w:t>Wish List to create Test Cases to determine success of always using the first two bits of the four bit sequence to PEEK and POKE to unlock device</w:t>
             </w:r>
           </w:p>
@@ -1810,8 +1989,6 @@
               </w:rPr>
               <w:t>3</w:t>
             </w:r>
-            <w:bookmarkStart w:id="0" w:name="_GoBack"/>
-            <w:bookmarkEnd w:id="0"/>
           </w:p>
         </w:tc>
       </w:tr>
@@ -6416,6 +6593,8 @@
           <w:szCs w:val="28"/>
         </w:rPr>
       </w:pPr>
+      <w:bookmarkStart w:id="0" w:name="_GoBack"/>
+      <w:bookmarkEnd w:id="0"/>
     </w:p>
     <w:sectPr>
       <w:footerReference w:type="even" r:id="rId14"/>
@@ -7449,7 +7628,7 @@
 </file>
 
 <file path=customXml/itemProps1.xml><?xml version="1.0" encoding="utf-8"?>
-<ds:datastoreItem xmlns:ds="http://schemas.openxmlformats.org/officeDocument/2006/customXml" ds:itemID="{A41B794A-1563-814A-AAB4-82D0DDAB185C}">
+<ds:datastoreItem xmlns:ds="http://schemas.openxmlformats.org/officeDocument/2006/customXml" ds:itemID="{08CD2929-9C5C-BA4F-97E6-ACDE791DD0B6}">
   <ds:schemaRefs>
     <ds:schemaRef ds:uri="http://schemas.openxmlformats.org/officeDocument/2006/bibliography"/>
   </ds:schemaRefs>

</xml_diff>

<commit_message>
Updated Meeting Minutes and Progress Report
</commit_message>
<xml_diff>
--- a/documents/TheLocksmithsProgressReport.docx
+++ b/documents/TheLocksmithsProgressReport.docx
@@ -76,7 +76,13 @@
         <w:rPr>
           <w:rFonts w:ascii="Arial" w:hAnsi="Arial" w:cs="Arial"/>
         </w:rPr>
-        <w:t>t updated: Thursday, September 14</w:t>
+        <w:t>t</w:t>
+      </w:r>
+      <w:r>
+        <w:rPr>
+          <w:rFonts w:ascii="Arial" w:hAnsi="Arial" w:cs="Arial"/>
+        </w:rPr>
+        <w:t xml:space="preserve"> updated: Friday, September 15</w:t>
       </w:r>
       <w:r>
         <w:rPr>
@@ -954,8 +960,6 @@
                 <w:kern w:val="36"/>
               </w:rPr>
             </w:pPr>
-            <w:bookmarkStart w:id="0" w:name="_GoBack"/>
-            <w:bookmarkEnd w:id="0"/>
           </w:p>
         </w:tc>
         <w:tc>
@@ -1553,25 +1557,17 @@
                 <w:color w:val="000000"/>
                 <w:kern w:val="36"/>
               </w:rPr>
-              <w:t>Pair Up and Write Impl</w:t>
-            </w:r>
-            <w:r>
-              <w:rPr>
-                <w:rFonts w:ascii="Arial" w:eastAsia="Times New Roman" w:hAnsi="Arial" w:cs="Arial"/>
-                <w:bCs/>
-                <w:color w:val="000000"/>
-                <w:kern w:val="36"/>
-              </w:rPr>
-              <w:t>e</w:t>
-            </w:r>
-            <w:r>
-              <w:rPr>
-                <w:rFonts w:ascii="Arial" w:eastAsia="Times New Roman" w:hAnsi="Arial" w:cs="Arial"/>
-                <w:bCs/>
-                <w:color w:val="000000"/>
-                <w:kern w:val="36"/>
-              </w:rPr>
-              <w:t>mentation Code</w:t>
+              <w:t xml:space="preserve">Run Test Class and Update Our Class and Test Class as </w:t>
+            </w:r>
+            <w:r>
+              <w:rPr>
+                <w:rFonts w:ascii="Arial" w:eastAsia="Times New Roman" w:hAnsi="Arial" w:cs="Arial"/>
+                <w:bCs/>
+                <w:color w:val="000000"/>
+                <w:kern w:val="36"/>
+              </w:rPr>
+              <w:lastRenderedPageBreak/>
+              <w:t>needed</w:t>
             </w:r>
           </w:p>
         </w:tc>
@@ -1597,7 +1593,8 @@
                 <w:color w:val="000000"/>
                 <w:kern w:val="36"/>
               </w:rPr>
-              <w:t>09/14/17</w:t>
+              <w:lastRenderedPageBreak/>
+              <w:t>09/16/17</w:t>
             </w:r>
           </w:p>
         </w:tc>
@@ -1623,7 +1620,7 @@
                 <w:color w:val="000000"/>
                 <w:kern w:val="36"/>
               </w:rPr>
-              <w:t>09/14/17</w:t>
+              <w:t>09/15/17</w:t>
             </w:r>
           </w:p>
         </w:tc>
@@ -1659,6 +1656,15 @@
                 <w:kern w:val="36"/>
               </w:rPr>
             </w:pPr>
+            <w:r>
+              <w:rPr>
+                <w:rFonts w:ascii="Arial" w:eastAsia="Times New Roman" w:hAnsi="Arial" w:cs="Arial"/>
+                <w:bCs/>
+                <w:color w:val="000000"/>
+                <w:kern w:val="36"/>
+              </w:rPr>
+              <w:t>12 hours</w:t>
+            </w:r>
           </w:p>
         </w:tc>
         <w:tc>
@@ -1683,7 +1689,7 @@
                 <w:color w:val="000000"/>
                 <w:kern w:val="36"/>
               </w:rPr>
-              <w:t>All</w:t>
+              <w:t>Vicky and others</w:t>
             </w:r>
           </w:p>
         </w:tc>
@@ -1742,6 +1748,545 @@
                 <w:kern w:val="36"/>
               </w:rPr>
               <w:lastRenderedPageBreak/>
+              <w:t>Update our Class with Javadoc Comments/ Generate Java Docs</w:t>
+            </w:r>
+          </w:p>
+        </w:tc>
+        <w:tc>
+          <w:tcPr>
+            <w:tcW w:w="1431" w:type="dxa"/>
+          </w:tcPr>
+          <w:p>
+            <w:pPr>
+              <w:spacing w:before="100" w:beforeAutospacing="1" w:after="100" w:afterAutospacing="1"/>
+              <w:outlineLvl w:val="0"/>
+              <w:rPr>
+                <w:rFonts w:ascii="Arial" w:eastAsia="Times New Roman" w:hAnsi="Arial" w:cs="Arial"/>
+                <w:bCs/>
+                <w:color w:val="000000"/>
+                <w:kern w:val="36"/>
+              </w:rPr>
+            </w:pPr>
+            <w:r>
+              <w:rPr>
+                <w:rFonts w:ascii="Arial" w:eastAsia="Times New Roman" w:hAnsi="Arial" w:cs="Arial"/>
+                <w:bCs/>
+                <w:color w:val="000000"/>
+                <w:kern w:val="36"/>
+              </w:rPr>
+              <w:t>09/16/17</w:t>
+            </w:r>
+          </w:p>
+        </w:tc>
+        <w:tc>
+          <w:tcPr>
+            <w:tcW w:w="1170" w:type="dxa"/>
+          </w:tcPr>
+          <w:p>
+            <w:pPr>
+              <w:spacing w:before="100" w:beforeAutospacing="1" w:after="100" w:afterAutospacing="1"/>
+              <w:outlineLvl w:val="0"/>
+              <w:rPr>
+                <w:rFonts w:ascii="Arial" w:eastAsia="Times New Roman" w:hAnsi="Arial" w:cs="Arial"/>
+                <w:bCs/>
+                <w:color w:val="000000"/>
+                <w:kern w:val="36"/>
+              </w:rPr>
+            </w:pPr>
+            <w:r>
+              <w:rPr>
+                <w:rFonts w:ascii="Arial" w:eastAsia="Times New Roman" w:hAnsi="Arial" w:cs="Arial"/>
+                <w:bCs/>
+                <w:color w:val="000000"/>
+                <w:kern w:val="36"/>
+              </w:rPr>
+              <w:t>09/15/17</w:t>
+            </w:r>
+          </w:p>
+        </w:tc>
+        <w:tc>
+          <w:tcPr>
+            <w:tcW w:w="1107" w:type="dxa"/>
+          </w:tcPr>
+          <w:p>
+            <w:pPr>
+              <w:spacing w:before="100" w:beforeAutospacing="1" w:after="100" w:afterAutospacing="1"/>
+              <w:outlineLvl w:val="0"/>
+              <w:rPr>
+                <w:rFonts w:ascii="Arial" w:eastAsia="Times New Roman" w:hAnsi="Arial" w:cs="Arial"/>
+                <w:bCs/>
+                <w:color w:val="000000"/>
+                <w:kern w:val="36"/>
+              </w:rPr>
+            </w:pPr>
+          </w:p>
+        </w:tc>
+        <w:tc>
+          <w:tcPr>
+            <w:tcW w:w="931" w:type="dxa"/>
+          </w:tcPr>
+          <w:p>
+            <w:pPr>
+              <w:spacing w:before="100" w:beforeAutospacing="1" w:after="100" w:afterAutospacing="1"/>
+              <w:outlineLvl w:val="0"/>
+              <w:rPr>
+                <w:rFonts w:ascii="Arial" w:eastAsia="Times New Roman" w:hAnsi="Arial" w:cs="Arial"/>
+                <w:bCs/>
+                <w:color w:val="000000"/>
+                <w:kern w:val="36"/>
+              </w:rPr>
+            </w:pPr>
+            <w:r>
+              <w:rPr>
+                <w:rFonts w:ascii="Arial" w:eastAsia="Times New Roman" w:hAnsi="Arial" w:cs="Arial"/>
+                <w:bCs/>
+                <w:color w:val="000000"/>
+                <w:kern w:val="36"/>
+              </w:rPr>
+              <w:t>1 hour</w:t>
+            </w:r>
+          </w:p>
+        </w:tc>
+        <w:tc>
+          <w:tcPr>
+            <w:tcW w:w="1377" w:type="dxa"/>
+          </w:tcPr>
+          <w:p>
+            <w:pPr>
+              <w:spacing w:before="100" w:beforeAutospacing="1" w:after="100" w:afterAutospacing="1"/>
+              <w:outlineLvl w:val="0"/>
+              <w:rPr>
+                <w:rFonts w:ascii="Arial" w:eastAsia="Times New Roman" w:hAnsi="Arial" w:cs="Arial"/>
+                <w:bCs/>
+                <w:color w:val="000000"/>
+                <w:kern w:val="36"/>
+              </w:rPr>
+            </w:pPr>
+            <w:r>
+              <w:rPr>
+                <w:rFonts w:ascii="Arial" w:eastAsia="Times New Roman" w:hAnsi="Arial" w:cs="Arial"/>
+                <w:bCs/>
+                <w:color w:val="000000"/>
+                <w:kern w:val="36"/>
+              </w:rPr>
+              <w:t>Jaziel mainly and Vicky a little</w:t>
+            </w:r>
+          </w:p>
+        </w:tc>
+        <w:tc>
+          <w:tcPr>
+            <w:tcW w:w="982" w:type="dxa"/>
+          </w:tcPr>
+          <w:p>
+            <w:pPr>
+              <w:spacing w:before="100" w:beforeAutospacing="1" w:after="100" w:afterAutospacing="1"/>
+              <w:jc w:val="center"/>
+              <w:outlineLvl w:val="0"/>
+              <w:rPr>
+                <w:rFonts w:ascii="Arial" w:eastAsia="Times New Roman" w:hAnsi="Arial" w:cs="Arial"/>
+                <w:bCs/>
+                <w:color w:val="000000"/>
+                <w:kern w:val="36"/>
+              </w:rPr>
+            </w:pPr>
+            <w:r>
+              <w:rPr>
+                <w:rFonts w:ascii="Arial" w:eastAsia="Times New Roman" w:hAnsi="Arial" w:cs="Arial"/>
+                <w:bCs/>
+                <w:color w:val="000000"/>
+                <w:kern w:val="36"/>
+              </w:rPr>
+              <w:t>1</w:t>
+            </w:r>
+          </w:p>
+        </w:tc>
+      </w:tr>
+      <w:tr>
+        <w:trPr>
+          <w:trHeight w:val="720"/>
+        </w:trPr>
+        <w:tc>
+          <w:tcPr>
+            <w:tcW w:w="1858" w:type="dxa"/>
+          </w:tcPr>
+          <w:p>
+            <w:pPr>
+              <w:spacing w:before="100" w:beforeAutospacing="1" w:after="100" w:afterAutospacing="1"/>
+              <w:outlineLvl w:val="0"/>
+              <w:rPr>
+                <w:rFonts w:ascii="Arial" w:eastAsia="Times New Roman" w:hAnsi="Arial" w:cs="Arial"/>
+                <w:bCs/>
+                <w:color w:val="000000"/>
+                <w:kern w:val="36"/>
+              </w:rPr>
+            </w:pPr>
+            <w:r>
+              <w:rPr>
+                <w:rFonts w:ascii="Arial" w:eastAsia="Times New Roman" w:hAnsi="Arial" w:cs="Arial"/>
+                <w:bCs/>
+                <w:color w:val="000000"/>
+                <w:kern w:val="36"/>
+              </w:rPr>
+              <w:t xml:space="preserve">Create Group Reflections on group reflections slack channel </w:t>
+            </w:r>
+          </w:p>
+        </w:tc>
+        <w:tc>
+          <w:tcPr>
+            <w:tcW w:w="1431" w:type="dxa"/>
+          </w:tcPr>
+          <w:p>
+            <w:pPr>
+              <w:spacing w:before="100" w:beforeAutospacing="1" w:after="100" w:afterAutospacing="1"/>
+              <w:outlineLvl w:val="0"/>
+              <w:rPr>
+                <w:rFonts w:ascii="Arial" w:eastAsia="Times New Roman" w:hAnsi="Arial" w:cs="Arial"/>
+                <w:bCs/>
+                <w:color w:val="000000"/>
+                <w:kern w:val="36"/>
+              </w:rPr>
+            </w:pPr>
+            <w:r>
+              <w:rPr>
+                <w:rFonts w:ascii="Arial" w:eastAsia="Times New Roman" w:hAnsi="Arial" w:cs="Arial"/>
+                <w:bCs/>
+                <w:color w:val="000000"/>
+                <w:kern w:val="36"/>
+              </w:rPr>
+              <w:t>09/16/17</w:t>
+            </w:r>
+          </w:p>
+        </w:tc>
+        <w:tc>
+          <w:tcPr>
+            <w:tcW w:w="1170" w:type="dxa"/>
+          </w:tcPr>
+          <w:p>
+            <w:pPr>
+              <w:spacing w:before="100" w:beforeAutospacing="1" w:after="100" w:afterAutospacing="1"/>
+              <w:outlineLvl w:val="0"/>
+              <w:rPr>
+                <w:rFonts w:ascii="Arial" w:eastAsia="Times New Roman" w:hAnsi="Arial" w:cs="Arial"/>
+                <w:bCs/>
+                <w:color w:val="000000"/>
+                <w:kern w:val="36"/>
+              </w:rPr>
+            </w:pPr>
+            <w:r>
+              <w:rPr>
+                <w:rFonts w:ascii="Arial" w:eastAsia="Times New Roman" w:hAnsi="Arial" w:cs="Arial"/>
+                <w:bCs/>
+                <w:color w:val="000000"/>
+                <w:kern w:val="36"/>
+              </w:rPr>
+              <w:t>09/15/17</w:t>
+            </w:r>
+          </w:p>
+        </w:tc>
+        <w:tc>
+          <w:tcPr>
+            <w:tcW w:w="1107" w:type="dxa"/>
+          </w:tcPr>
+          <w:p>
+            <w:pPr>
+              <w:spacing w:before="100" w:beforeAutospacing="1" w:after="100" w:afterAutospacing="1"/>
+              <w:outlineLvl w:val="0"/>
+              <w:rPr>
+                <w:rFonts w:ascii="Arial" w:eastAsia="Times New Roman" w:hAnsi="Arial" w:cs="Arial"/>
+                <w:bCs/>
+                <w:color w:val="000000"/>
+                <w:kern w:val="36"/>
+              </w:rPr>
+            </w:pPr>
+          </w:p>
+        </w:tc>
+        <w:tc>
+          <w:tcPr>
+            <w:tcW w:w="931" w:type="dxa"/>
+          </w:tcPr>
+          <w:p>
+            <w:pPr>
+              <w:spacing w:before="100" w:beforeAutospacing="1" w:after="100" w:afterAutospacing="1"/>
+              <w:outlineLvl w:val="0"/>
+              <w:rPr>
+                <w:rFonts w:ascii="Arial" w:eastAsia="Times New Roman" w:hAnsi="Arial" w:cs="Arial"/>
+                <w:bCs/>
+                <w:color w:val="000000"/>
+                <w:kern w:val="36"/>
+              </w:rPr>
+            </w:pPr>
+            <w:r>
+              <w:rPr>
+                <w:rFonts w:ascii="Arial" w:eastAsia="Times New Roman" w:hAnsi="Arial" w:cs="Arial"/>
+                <w:bCs/>
+                <w:color w:val="000000"/>
+                <w:kern w:val="36"/>
+              </w:rPr>
+              <w:t>?</w:t>
+            </w:r>
+          </w:p>
+        </w:tc>
+        <w:tc>
+          <w:tcPr>
+            <w:tcW w:w="1377" w:type="dxa"/>
+          </w:tcPr>
+          <w:p>
+            <w:pPr>
+              <w:spacing w:before="100" w:beforeAutospacing="1" w:after="100" w:afterAutospacing="1"/>
+              <w:outlineLvl w:val="0"/>
+              <w:rPr>
+                <w:rFonts w:ascii="Arial" w:eastAsia="Times New Roman" w:hAnsi="Arial" w:cs="Arial"/>
+                <w:bCs/>
+                <w:color w:val="000000"/>
+                <w:kern w:val="36"/>
+              </w:rPr>
+            </w:pPr>
+            <w:r>
+              <w:rPr>
+                <w:rFonts w:ascii="Arial" w:eastAsia="Times New Roman" w:hAnsi="Arial" w:cs="Arial"/>
+                <w:bCs/>
+                <w:color w:val="000000"/>
+                <w:kern w:val="36"/>
+              </w:rPr>
+              <w:t>All</w:t>
+            </w:r>
+          </w:p>
+        </w:tc>
+        <w:tc>
+          <w:tcPr>
+            <w:tcW w:w="982" w:type="dxa"/>
+          </w:tcPr>
+          <w:p>
+            <w:pPr>
+              <w:spacing w:before="100" w:beforeAutospacing="1" w:after="100" w:afterAutospacing="1"/>
+              <w:jc w:val="center"/>
+              <w:outlineLvl w:val="0"/>
+              <w:rPr>
+                <w:rFonts w:ascii="Arial" w:eastAsia="Times New Roman" w:hAnsi="Arial" w:cs="Arial"/>
+                <w:bCs/>
+                <w:color w:val="000000"/>
+                <w:kern w:val="36"/>
+              </w:rPr>
+            </w:pPr>
+            <w:r>
+              <w:rPr>
+                <w:rFonts w:ascii="Arial" w:eastAsia="Times New Roman" w:hAnsi="Arial" w:cs="Arial"/>
+                <w:bCs/>
+                <w:color w:val="000000"/>
+                <w:kern w:val="36"/>
+              </w:rPr>
+              <w:t>1</w:t>
+            </w:r>
+          </w:p>
+        </w:tc>
+      </w:tr>
+      <w:tr>
+        <w:trPr>
+          <w:trHeight w:val="720"/>
+        </w:trPr>
+        <w:tc>
+          <w:tcPr>
+            <w:tcW w:w="1858" w:type="dxa"/>
+          </w:tcPr>
+          <w:p>
+            <w:pPr>
+              <w:spacing w:before="100" w:beforeAutospacing="1" w:after="100" w:afterAutospacing="1"/>
+              <w:outlineLvl w:val="0"/>
+              <w:rPr>
+                <w:rFonts w:ascii="Arial" w:eastAsia="Times New Roman" w:hAnsi="Arial" w:cs="Arial"/>
+                <w:bCs/>
+                <w:color w:val="000000"/>
+                <w:kern w:val="36"/>
+              </w:rPr>
+            </w:pPr>
+            <w:r>
+              <w:rPr>
+                <w:rFonts w:ascii="Arial" w:eastAsia="Times New Roman" w:hAnsi="Arial" w:cs="Arial"/>
+                <w:bCs/>
+                <w:color w:val="000000"/>
+                <w:kern w:val="36"/>
+              </w:rPr>
+              <w:t>Create narrative on how our Deliverable is of High Quality</w:t>
+            </w:r>
+          </w:p>
+        </w:tc>
+        <w:tc>
+          <w:tcPr>
+            <w:tcW w:w="1431" w:type="dxa"/>
+          </w:tcPr>
+          <w:p>
+            <w:pPr>
+              <w:spacing w:before="100" w:beforeAutospacing="1" w:after="100" w:afterAutospacing="1"/>
+              <w:outlineLvl w:val="0"/>
+              <w:rPr>
+                <w:rFonts w:ascii="Arial" w:eastAsia="Times New Roman" w:hAnsi="Arial" w:cs="Arial"/>
+                <w:bCs/>
+                <w:color w:val="000000"/>
+                <w:kern w:val="36"/>
+              </w:rPr>
+            </w:pPr>
+            <w:r>
+              <w:rPr>
+                <w:rFonts w:ascii="Arial" w:eastAsia="Times New Roman" w:hAnsi="Arial" w:cs="Arial"/>
+                <w:bCs/>
+                <w:color w:val="000000"/>
+                <w:kern w:val="36"/>
+              </w:rPr>
+              <w:t>09/16/17</w:t>
+            </w:r>
+          </w:p>
+        </w:tc>
+        <w:tc>
+          <w:tcPr>
+            <w:tcW w:w="1170" w:type="dxa"/>
+          </w:tcPr>
+          <w:p>
+            <w:pPr>
+              <w:spacing w:before="100" w:beforeAutospacing="1" w:after="100" w:afterAutospacing="1"/>
+              <w:outlineLvl w:val="0"/>
+              <w:rPr>
+                <w:rFonts w:ascii="Arial" w:eastAsia="Times New Roman" w:hAnsi="Arial" w:cs="Arial"/>
+                <w:bCs/>
+                <w:color w:val="000000"/>
+                <w:kern w:val="36"/>
+              </w:rPr>
+            </w:pPr>
+            <w:r>
+              <w:rPr>
+                <w:rFonts w:ascii="Arial" w:eastAsia="Times New Roman" w:hAnsi="Arial" w:cs="Arial"/>
+                <w:bCs/>
+                <w:color w:val="000000"/>
+                <w:kern w:val="36"/>
+              </w:rPr>
+              <w:t>09/15/17</w:t>
+            </w:r>
+          </w:p>
+        </w:tc>
+        <w:tc>
+          <w:tcPr>
+            <w:tcW w:w="1107" w:type="dxa"/>
+          </w:tcPr>
+          <w:p>
+            <w:pPr>
+              <w:spacing w:before="100" w:beforeAutospacing="1" w:after="100" w:afterAutospacing="1"/>
+              <w:outlineLvl w:val="0"/>
+              <w:rPr>
+                <w:rFonts w:ascii="Arial" w:eastAsia="Times New Roman" w:hAnsi="Arial" w:cs="Arial"/>
+                <w:bCs/>
+                <w:color w:val="000000"/>
+                <w:kern w:val="36"/>
+              </w:rPr>
+            </w:pPr>
+          </w:p>
+        </w:tc>
+        <w:tc>
+          <w:tcPr>
+            <w:tcW w:w="931" w:type="dxa"/>
+          </w:tcPr>
+          <w:p>
+            <w:pPr>
+              <w:spacing w:before="100" w:beforeAutospacing="1" w:after="100" w:afterAutospacing="1"/>
+              <w:outlineLvl w:val="0"/>
+              <w:rPr>
+                <w:rFonts w:ascii="Arial" w:eastAsia="Times New Roman" w:hAnsi="Arial" w:cs="Arial"/>
+                <w:bCs/>
+                <w:color w:val="000000"/>
+                <w:kern w:val="36"/>
+              </w:rPr>
+            </w:pPr>
+            <w:r>
+              <w:rPr>
+                <w:rFonts w:ascii="Arial" w:eastAsia="Times New Roman" w:hAnsi="Arial" w:cs="Arial"/>
+                <w:bCs/>
+                <w:color w:val="000000"/>
+                <w:kern w:val="36"/>
+              </w:rPr>
+              <w:t>?</w:t>
+            </w:r>
+          </w:p>
+        </w:tc>
+        <w:tc>
+          <w:tcPr>
+            <w:tcW w:w="1377" w:type="dxa"/>
+          </w:tcPr>
+          <w:p>
+            <w:pPr>
+              <w:spacing w:before="100" w:beforeAutospacing="1" w:after="100" w:afterAutospacing="1"/>
+              <w:outlineLvl w:val="0"/>
+              <w:rPr>
+                <w:rFonts w:ascii="Arial" w:eastAsia="Times New Roman" w:hAnsi="Arial" w:cs="Arial"/>
+                <w:bCs/>
+                <w:color w:val="000000"/>
+                <w:kern w:val="36"/>
+              </w:rPr>
+            </w:pPr>
+            <w:r>
+              <w:rPr>
+                <w:rFonts w:ascii="Arial" w:eastAsia="Times New Roman" w:hAnsi="Arial" w:cs="Arial"/>
+                <w:bCs/>
+                <w:color w:val="000000"/>
+                <w:kern w:val="36"/>
+              </w:rPr>
+              <w:t>All</w:t>
+            </w:r>
+          </w:p>
+        </w:tc>
+        <w:tc>
+          <w:tcPr>
+            <w:tcW w:w="982" w:type="dxa"/>
+          </w:tcPr>
+          <w:p>
+            <w:pPr>
+              <w:spacing w:before="100" w:beforeAutospacing="1" w:after="100" w:afterAutospacing="1"/>
+              <w:jc w:val="center"/>
+              <w:outlineLvl w:val="0"/>
+              <w:rPr>
+                <w:rFonts w:ascii="Arial" w:eastAsia="Times New Roman" w:hAnsi="Arial" w:cs="Arial"/>
+                <w:bCs/>
+                <w:color w:val="000000"/>
+                <w:kern w:val="36"/>
+              </w:rPr>
+            </w:pPr>
+            <w:r>
+              <w:rPr>
+                <w:rFonts w:ascii="Arial" w:eastAsia="Times New Roman" w:hAnsi="Arial" w:cs="Arial"/>
+                <w:bCs/>
+                <w:color w:val="000000"/>
+                <w:kern w:val="36"/>
+              </w:rPr>
+              <w:t>1</w:t>
+            </w:r>
+            <w:bookmarkStart w:id="0" w:name="_GoBack"/>
+            <w:bookmarkEnd w:id="0"/>
+          </w:p>
+        </w:tc>
+      </w:tr>
+      <w:tr>
+        <w:trPr>
+          <w:trHeight w:val="720"/>
+        </w:trPr>
+        <w:tc>
+          <w:tcPr>
+            <w:tcW w:w="1858" w:type="dxa"/>
+          </w:tcPr>
+          <w:p>
+            <w:pPr>
+              <w:spacing w:before="100" w:beforeAutospacing="1" w:after="100" w:afterAutospacing="1"/>
+              <w:outlineLvl w:val="0"/>
+              <w:rPr>
+                <w:rFonts w:ascii="Arial" w:eastAsia="Times New Roman" w:hAnsi="Arial" w:cs="Arial"/>
+                <w:bCs/>
+                <w:color w:val="000000"/>
+                <w:kern w:val="36"/>
+              </w:rPr>
+            </w:pPr>
+            <w:r>
+              <w:rPr>
+                <w:rFonts w:ascii="Arial" w:eastAsia="Times New Roman" w:hAnsi="Arial" w:cs="Arial"/>
+                <w:bCs/>
+                <w:color w:val="000000"/>
+                <w:kern w:val="36"/>
+              </w:rPr>
               <w:t>Wish List to create Test Cases to determine success of always using the first two bits of the four bit sequence to PEEK and POKE to unlock device</w:t>
             </w:r>
           </w:p>
@@ -2067,17 +2612,17 @@
         <w:tblLook w:val="04A0" w:firstRow="1" w:lastRow="0" w:firstColumn="1" w:lastColumn="0" w:noHBand="0" w:noVBand="1"/>
       </w:tblPr>
       <w:tblGrid>
-        <w:gridCol w:w="1785"/>
-        <w:gridCol w:w="70"/>
-        <w:gridCol w:w="1332"/>
-        <w:gridCol w:w="70"/>
-        <w:gridCol w:w="1078"/>
-        <w:gridCol w:w="53"/>
-        <w:gridCol w:w="1125"/>
-        <w:gridCol w:w="11"/>
-        <w:gridCol w:w="1046"/>
-        <w:gridCol w:w="1344"/>
-        <w:gridCol w:w="942"/>
+        <w:gridCol w:w="1803"/>
+        <w:gridCol w:w="91"/>
+        <w:gridCol w:w="1306"/>
+        <w:gridCol w:w="80"/>
+        <w:gridCol w:w="1099"/>
+        <w:gridCol w:w="28"/>
+        <w:gridCol w:w="1120"/>
+        <w:gridCol w:w="12"/>
+        <w:gridCol w:w="1041"/>
+        <w:gridCol w:w="1338"/>
+        <w:gridCol w:w="938"/>
       </w:tblGrid>
       <w:tr>
         <w:trPr>
@@ -2085,7 +2630,7 @@
         </w:trPr>
         <w:tc>
           <w:tcPr>
-            <w:tcW w:w="1831" w:type="dxa"/>
+            <w:tcW w:w="1804" w:type="dxa"/>
           </w:tcPr>
           <w:p>
             <w:pPr>
@@ -2120,7 +2665,7 @@
         </w:tc>
         <w:tc>
           <w:tcPr>
-            <w:tcW w:w="1431" w:type="dxa"/>
+            <w:tcW w:w="1399" w:type="dxa"/>
             <w:gridSpan w:val="2"/>
           </w:tcPr>
           <w:p>
@@ -2148,7 +2693,7 @@
         </w:tc>
         <w:tc>
           <w:tcPr>
-            <w:tcW w:w="1169" w:type="dxa"/>
+            <w:tcW w:w="1166" w:type="dxa"/>
             <w:gridSpan w:val="2"/>
           </w:tcPr>
           <w:p>
@@ -2176,7 +2721,7 @@
         </w:tc>
         <w:tc>
           <w:tcPr>
-            <w:tcW w:w="1236" w:type="dxa"/>
+            <w:tcW w:w="1168" w:type="dxa"/>
             <w:gridSpan w:val="3"/>
           </w:tcPr>
           <w:p>
@@ -2204,7 +2749,7 @@
         </w:tc>
         <w:tc>
           <w:tcPr>
-            <w:tcW w:w="837" w:type="dxa"/>
+            <w:tcW w:w="1042" w:type="dxa"/>
           </w:tcPr>
           <w:p>
             <w:pPr>
@@ -2231,7 +2776,7 @@
         </w:tc>
         <w:tc>
           <w:tcPr>
-            <w:tcW w:w="1377" w:type="dxa"/>
+            <w:tcW w:w="1339" w:type="dxa"/>
           </w:tcPr>
           <w:p>
             <w:pPr>
@@ -2258,7 +2803,7 @@
         </w:tc>
         <w:tc>
           <w:tcPr>
-            <w:tcW w:w="975" w:type="dxa"/>
+            <w:tcW w:w="938" w:type="dxa"/>
           </w:tcPr>
           <w:p>
             <w:pPr>
@@ -2290,7 +2835,7 @@
         </w:trPr>
         <w:tc>
           <w:tcPr>
-            <w:tcW w:w="1831" w:type="dxa"/>
+            <w:tcW w:w="1804" w:type="dxa"/>
           </w:tcPr>
           <w:p>
             <w:pPr>
@@ -2316,7 +2861,7 @@
         </w:tc>
         <w:tc>
           <w:tcPr>
-            <w:tcW w:w="1431" w:type="dxa"/>
+            <w:tcW w:w="1399" w:type="dxa"/>
             <w:gridSpan w:val="2"/>
           </w:tcPr>
           <w:p>
@@ -2343,7 +2888,7 @@
         </w:tc>
         <w:tc>
           <w:tcPr>
-            <w:tcW w:w="1169" w:type="dxa"/>
+            <w:tcW w:w="1166" w:type="dxa"/>
             <w:gridSpan w:val="2"/>
           </w:tcPr>
           <w:p>
@@ -2370,7 +2915,7 @@
         </w:tc>
         <w:tc>
           <w:tcPr>
-            <w:tcW w:w="1236" w:type="dxa"/>
+            <w:tcW w:w="1168" w:type="dxa"/>
             <w:gridSpan w:val="3"/>
           </w:tcPr>
           <w:p>
@@ -2397,7 +2942,7 @@
         </w:tc>
         <w:tc>
           <w:tcPr>
-            <w:tcW w:w="837" w:type="dxa"/>
+            <w:tcW w:w="1042" w:type="dxa"/>
           </w:tcPr>
           <w:p>
             <w:pPr>
@@ -2423,7 +2968,7 @@
         </w:tc>
         <w:tc>
           <w:tcPr>
-            <w:tcW w:w="1377" w:type="dxa"/>
+            <w:tcW w:w="1339" w:type="dxa"/>
           </w:tcPr>
           <w:p>
             <w:pPr>
@@ -2449,7 +2994,7 @@
         </w:tc>
         <w:tc>
           <w:tcPr>
-            <w:tcW w:w="975" w:type="dxa"/>
+            <w:tcW w:w="938" w:type="dxa"/>
           </w:tcPr>
           <w:p>
             <w:pPr>
@@ -2481,7 +3026,7 @@
         </w:trPr>
         <w:tc>
           <w:tcPr>
-            <w:tcW w:w="1831" w:type="dxa"/>
+            <w:tcW w:w="1804" w:type="dxa"/>
           </w:tcPr>
           <w:p>
             <w:pPr>
@@ -2507,7 +3052,7 @@
         </w:tc>
         <w:tc>
           <w:tcPr>
-            <w:tcW w:w="1431" w:type="dxa"/>
+            <w:tcW w:w="1399" w:type="dxa"/>
             <w:gridSpan w:val="2"/>
           </w:tcPr>
           <w:p>
@@ -2534,7 +3079,7 @@
         </w:tc>
         <w:tc>
           <w:tcPr>
-            <w:tcW w:w="1169" w:type="dxa"/>
+            <w:tcW w:w="1166" w:type="dxa"/>
             <w:gridSpan w:val="2"/>
           </w:tcPr>
           <w:p>
@@ -2561,7 +3106,7 @@
         </w:tc>
         <w:tc>
           <w:tcPr>
-            <w:tcW w:w="1236" w:type="dxa"/>
+            <w:tcW w:w="1168" w:type="dxa"/>
             <w:gridSpan w:val="3"/>
           </w:tcPr>
           <w:p>
@@ -2588,7 +3133,7 @@
         </w:tc>
         <w:tc>
           <w:tcPr>
-            <w:tcW w:w="837" w:type="dxa"/>
+            <w:tcW w:w="1042" w:type="dxa"/>
           </w:tcPr>
           <w:p>
             <w:pPr>
@@ -2614,7 +3159,7 @@
         </w:tc>
         <w:tc>
           <w:tcPr>
-            <w:tcW w:w="1377" w:type="dxa"/>
+            <w:tcW w:w="1339" w:type="dxa"/>
           </w:tcPr>
           <w:p>
             <w:pPr>
@@ -2640,7 +3185,7 @@
         </w:tc>
         <w:tc>
           <w:tcPr>
-            <w:tcW w:w="975" w:type="dxa"/>
+            <w:tcW w:w="938" w:type="dxa"/>
           </w:tcPr>
           <w:p>
             <w:pPr>
@@ -2672,7 +3217,7 @@
         </w:trPr>
         <w:tc>
           <w:tcPr>
-            <w:tcW w:w="1831" w:type="dxa"/>
+            <w:tcW w:w="1804" w:type="dxa"/>
           </w:tcPr>
           <w:p>
             <w:pPr>
@@ -2698,7 +3243,7 @@
         </w:tc>
         <w:tc>
           <w:tcPr>
-            <w:tcW w:w="1431" w:type="dxa"/>
+            <w:tcW w:w="1399" w:type="dxa"/>
             <w:gridSpan w:val="2"/>
           </w:tcPr>
           <w:p>
@@ -2725,7 +3270,7 @@
         </w:tc>
         <w:tc>
           <w:tcPr>
-            <w:tcW w:w="1169" w:type="dxa"/>
+            <w:tcW w:w="1166" w:type="dxa"/>
             <w:gridSpan w:val="2"/>
           </w:tcPr>
           <w:p>
@@ -2752,7 +3297,7 @@
         </w:tc>
         <w:tc>
           <w:tcPr>
-            <w:tcW w:w="1236" w:type="dxa"/>
+            <w:tcW w:w="1168" w:type="dxa"/>
             <w:gridSpan w:val="3"/>
           </w:tcPr>
           <w:p>
@@ -2779,7 +3324,7 @@
         </w:tc>
         <w:tc>
           <w:tcPr>
-            <w:tcW w:w="837" w:type="dxa"/>
+            <w:tcW w:w="1042" w:type="dxa"/>
           </w:tcPr>
           <w:p>
             <w:pPr>
@@ -2805,7 +3350,7 @@
         </w:tc>
         <w:tc>
           <w:tcPr>
-            <w:tcW w:w="1377" w:type="dxa"/>
+            <w:tcW w:w="1339" w:type="dxa"/>
           </w:tcPr>
           <w:p>
             <w:pPr>
@@ -2831,7 +3376,7 @@
         </w:tc>
         <w:tc>
           <w:tcPr>
-            <w:tcW w:w="975" w:type="dxa"/>
+            <w:tcW w:w="938" w:type="dxa"/>
           </w:tcPr>
           <w:p>
             <w:pPr>
@@ -2863,7 +3408,7 @@
         </w:trPr>
         <w:tc>
           <w:tcPr>
-            <w:tcW w:w="1831" w:type="dxa"/>
+            <w:tcW w:w="1804" w:type="dxa"/>
           </w:tcPr>
           <w:p>
             <w:pPr>
@@ -2898,7 +3443,7 @@
         </w:tc>
         <w:tc>
           <w:tcPr>
-            <w:tcW w:w="1431" w:type="dxa"/>
+            <w:tcW w:w="1399" w:type="dxa"/>
             <w:gridSpan w:val="2"/>
           </w:tcPr>
           <w:p>
@@ -2925,7 +3470,7 @@
         </w:tc>
         <w:tc>
           <w:tcPr>
-            <w:tcW w:w="1169" w:type="dxa"/>
+            <w:tcW w:w="1166" w:type="dxa"/>
             <w:gridSpan w:val="2"/>
           </w:tcPr>
           <w:p>
@@ -2952,7 +3497,7 @@
         </w:tc>
         <w:tc>
           <w:tcPr>
-            <w:tcW w:w="1236" w:type="dxa"/>
+            <w:tcW w:w="1168" w:type="dxa"/>
             <w:gridSpan w:val="3"/>
           </w:tcPr>
           <w:p>
@@ -2979,7 +3524,7 @@
         </w:tc>
         <w:tc>
           <w:tcPr>
-            <w:tcW w:w="837" w:type="dxa"/>
+            <w:tcW w:w="1042" w:type="dxa"/>
           </w:tcPr>
           <w:p>
             <w:pPr>
@@ -3005,7 +3550,7 @@
         </w:tc>
         <w:tc>
           <w:tcPr>
-            <w:tcW w:w="1377" w:type="dxa"/>
+            <w:tcW w:w="1339" w:type="dxa"/>
           </w:tcPr>
           <w:p>
             <w:pPr>
@@ -3031,7 +3576,7 @@
         </w:tc>
         <w:tc>
           <w:tcPr>
-            <w:tcW w:w="975" w:type="dxa"/>
+            <w:tcW w:w="938" w:type="dxa"/>
           </w:tcPr>
           <w:p>
             <w:pPr>
@@ -3063,7 +3608,7 @@
         </w:trPr>
         <w:tc>
           <w:tcPr>
-            <w:tcW w:w="1831" w:type="dxa"/>
+            <w:tcW w:w="1804" w:type="dxa"/>
           </w:tcPr>
           <w:p>
             <w:pPr>
@@ -3089,7 +3634,7 @@
         </w:tc>
         <w:tc>
           <w:tcPr>
-            <w:tcW w:w="1431" w:type="dxa"/>
+            <w:tcW w:w="1399" w:type="dxa"/>
             <w:gridSpan w:val="2"/>
           </w:tcPr>
           <w:p>
@@ -3116,7 +3661,7 @@
         </w:tc>
         <w:tc>
           <w:tcPr>
-            <w:tcW w:w="1169" w:type="dxa"/>
+            <w:tcW w:w="1166" w:type="dxa"/>
             <w:gridSpan w:val="2"/>
           </w:tcPr>
           <w:p>
@@ -3143,7 +3688,7 @@
         </w:tc>
         <w:tc>
           <w:tcPr>
-            <w:tcW w:w="1236" w:type="dxa"/>
+            <w:tcW w:w="1168" w:type="dxa"/>
             <w:gridSpan w:val="3"/>
           </w:tcPr>
           <w:p>
@@ -3170,7 +3715,7 @@
         </w:tc>
         <w:tc>
           <w:tcPr>
-            <w:tcW w:w="837" w:type="dxa"/>
+            <w:tcW w:w="1042" w:type="dxa"/>
           </w:tcPr>
           <w:p>
             <w:pPr>
@@ -3196,7 +3741,7 @@
         </w:tc>
         <w:tc>
           <w:tcPr>
-            <w:tcW w:w="1377" w:type="dxa"/>
+            <w:tcW w:w="1339" w:type="dxa"/>
           </w:tcPr>
           <w:p>
             <w:pPr>
@@ -3222,7 +3767,7 @@
         </w:tc>
         <w:tc>
           <w:tcPr>
-            <w:tcW w:w="975" w:type="dxa"/>
+            <w:tcW w:w="938" w:type="dxa"/>
           </w:tcPr>
           <w:p>
             <w:pPr>
@@ -3254,7 +3799,7 @@
         </w:trPr>
         <w:tc>
           <w:tcPr>
-            <w:tcW w:w="1831" w:type="dxa"/>
+            <w:tcW w:w="1804" w:type="dxa"/>
           </w:tcPr>
           <w:p>
             <w:pPr>
@@ -3280,7 +3825,7 @@
         </w:tc>
         <w:tc>
           <w:tcPr>
-            <w:tcW w:w="1431" w:type="dxa"/>
+            <w:tcW w:w="1399" w:type="dxa"/>
             <w:gridSpan w:val="2"/>
           </w:tcPr>
           <w:p>
@@ -3307,7 +3852,7 @@
         </w:tc>
         <w:tc>
           <w:tcPr>
-            <w:tcW w:w="1169" w:type="dxa"/>
+            <w:tcW w:w="1166" w:type="dxa"/>
             <w:gridSpan w:val="2"/>
           </w:tcPr>
           <w:p>
@@ -3334,7 +3879,7 @@
         </w:tc>
         <w:tc>
           <w:tcPr>
-            <w:tcW w:w="1236" w:type="dxa"/>
+            <w:tcW w:w="1168" w:type="dxa"/>
             <w:gridSpan w:val="3"/>
           </w:tcPr>
           <w:p>
@@ -3361,7 +3906,7 @@
         </w:tc>
         <w:tc>
           <w:tcPr>
-            <w:tcW w:w="837" w:type="dxa"/>
+            <w:tcW w:w="1042" w:type="dxa"/>
           </w:tcPr>
           <w:p>
             <w:pPr>
@@ -3387,7 +3932,7 @@
         </w:tc>
         <w:tc>
           <w:tcPr>
-            <w:tcW w:w="1377" w:type="dxa"/>
+            <w:tcW w:w="1339" w:type="dxa"/>
           </w:tcPr>
           <w:p>
             <w:pPr>
@@ -3413,7 +3958,7 @@
         </w:tc>
         <w:tc>
           <w:tcPr>
-            <w:tcW w:w="975" w:type="dxa"/>
+            <w:tcW w:w="938" w:type="dxa"/>
           </w:tcPr>
           <w:p>
             <w:pPr>
@@ -3445,7 +3990,7 @@
         </w:trPr>
         <w:tc>
           <w:tcPr>
-            <w:tcW w:w="1831" w:type="dxa"/>
+            <w:tcW w:w="1804" w:type="dxa"/>
           </w:tcPr>
           <w:p>
             <w:pPr>
@@ -3471,7 +4016,7 @@
         </w:tc>
         <w:tc>
           <w:tcPr>
-            <w:tcW w:w="1431" w:type="dxa"/>
+            <w:tcW w:w="1399" w:type="dxa"/>
             <w:gridSpan w:val="2"/>
           </w:tcPr>
           <w:p>
@@ -3498,7 +4043,7 @@
         </w:tc>
         <w:tc>
           <w:tcPr>
-            <w:tcW w:w="1169" w:type="dxa"/>
+            <w:tcW w:w="1166" w:type="dxa"/>
             <w:gridSpan w:val="2"/>
           </w:tcPr>
           <w:p>
@@ -3525,7 +4070,7 @@
         </w:tc>
         <w:tc>
           <w:tcPr>
-            <w:tcW w:w="1236" w:type="dxa"/>
+            <w:tcW w:w="1168" w:type="dxa"/>
             <w:gridSpan w:val="3"/>
           </w:tcPr>
           <w:p>
@@ -3552,24 +4097,24 @@
         </w:tc>
         <w:tc>
           <w:tcPr>
-            <w:tcW w:w="837" w:type="dxa"/>
-          </w:tcPr>
-          <w:p>
-            <w:pPr>
-              <w:spacing w:before="100" w:beforeAutospacing="1" w:after="100" w:afterAutospacing="1"/>
-              <w:outlineLvl w:val="0"/>
-              <w:rPr>
-                <w:rFonts w:ascii="Arial" w:eastAsia="Times New Roman" w:hAnsi="Arial" w:cs="Arial"/>
-                <w:bCs/>
-                <w:color w:val="000000"/>
-                <w:kern w:val="36"/>
-              </w:rPr>
-            </w:pPr>
-          </w:p>
-        </w:tc>
-        <w:tc>
-          <w:tcPr>
-            <w:tcW w:w="1377" w:type="dxa"/>
+            <w:tcW w:w="1042" w:type="dxa"/>
+          </w:tcPr>
+          <w:p>
+            <w:pPr>
+              <w:spacing w:before="100" w:beforeAutospacing="1" w:after="100" w:afterAutospacing="1"/>
+              <w:outlineLvl w:val="0"/>
+              <w:rPr>
+                <w:rFonts w:ascii="Arial" w:eastAsia="Times New Roman" w:hAnsi="Arial" w:cs="Arial"/>
+                <w:bCs/>
+                <w:color w:val="000000"/>
+                <w:kern w:val="36"/>
+              </w:rPr>
+            </w:pPr>
+          </w:p>
+        </w:tc>
+        <w:tc>
+          <w:tcPr>
+            <w:tcW w:w="1339" w:type="dxa"/>
           </w:tcPr>
           <w:p>
             <w:pPr>
@@ -3595,7 +4140,7 @@
         </w:tc>
         <w:tc>
           <w:tcPr>
-            <w:tcW w:w="975" w:type="dxa"/>
+            <w:tcW w:w="938" w:type="dxa"/>
           </w:tcPr>
           <w:p>
             <w:pPr>
@@ -3627,7 +4172,7 @@
         </w:trPr>
         <w:tc>
           <w:tcPr>
-            <w:tcW w:w="1831" w:type="dxa"/>
+            <w:tcW w:w="1804" w:type="dxa"/>
           </w:tcPr>
           <w:p>
             <w:pPr>
@@ -3653,7 +4198,7 @@
         </w:tc>
         <w:tc>
           <w:tcPr>
-            <w:tcW w:w="1431" w:type="dxa"/>
+            <w:tcW w:w="1399" w:type="dxa"/>
             <w:gridSpan w:val="2"/>
           </w:tcPr>
           <w:p>
@@ -3680,7 +4225,7 @@
         </w:tc>
         <w:tc>
           <w:tcPr>
-            <w:tcW w:w="1169" w:type="dxa"/>
+            <w:tcW w:w="1166" w:type="dxa"/>
             <w:gridSpan w:val="2"/>
           </w:tcPr>
           <w:p>
@@ -3707,7 +4252,7 @@
         </w:tc>
         <w:tc>
           <w:tcPr>
-            <w:tcW w:w="1236" w:type="dxa"/>
+            <w:tcW w:w="1168" w:type="dxa"/>
             <w:gridSpan w:val="3"/>
           </w:tcPr>
           <w:p>
@@ -3734,7 +4279,7 @@
         </w:tc>
         <w:tc>
           <w:tcPr>
-            <w:tcW w:w="837" w:type="dxa"/>
+            <w:tcW w:w="1042" w:type="dxa"/>
           </w:tcPr>
           <w:p>
             <w:pPr>
@@ -3760,7 +4305,7 @@
         </w:tc>
         <w:tc>
           <w:tcPr>
-            <w:tcW w:w="1377" w:type="dxa"/>
+            <w:tcW w:w="1339" w:type="dxa"/>
           </w:tcPr>
           <w:p>
             <w:pPr>
@@ -3786,7 +4331,7 @@
         </w:tc>
         <w:tc>
           <w:tcPr>
-            <w:tcW w:w="975" w:type="dxa"/>
+            <w:tcW w:w="938" w:type="dxa"/>
           </w:tcPr>
           <w:p>
             <w:pPr>
@@ -3818,7 +4363,7 @@
         </w:trPr>
         <w:tc>
           <w:tcPr>
-            <w:tcW w:w="1831" w:type="dxa"/>
+            <w:tcW w:w="1804" w:type="dxa"/>
           </w:tcPr>
           <w:p>
             <w:pPr>
@@ -3844,7 +4389,7 @@
         </w:tc>
         <w:tc>
           <w:tcPr>
-            <w:tcW w:w="1431" w:type="dxa"/>
+            <w:tcW w:w="1399" w:type="dxa"/>
             <w:gridSpan w:val="2"/>
           </w:tcPr>
           <w:p>
@@ -3871,7 +4416,7 @@
         </w:tc>
         <w:tc>
           <w:tcPr>
-            <w:tcW w:w="1169" w:type="dxa"/>
+            <w:tcW w:w="1166" w:type="dxa"/>
             <w:gridSpan w:val="2"/>
           </w:tcPr>
           <w:p>
@@ -3898,7 +4443,7 @@
         </w:tc>
         <w:tc>
           <w:tcPr>
-            <w:tcW w:w="1236" w:type="dxa"/>
+            <w:tcW w:w="1168" w:type="dxa"/>
             <w:gridSpan w:val="3"/>
           </w:tcPr>
           <w:p>
@@ -3925,7 +4470,7 @@
         </w:tc>
         <w:tc>
           <w:tcPr>
-            <w:tcW w:w="837" w:type="dxa"/>
+            <w:tcW w:w="1042" w:type="dxa"/>
           </w:tcPr>
           <w:p>
             <w:pPr>
@@ -3951,7 +4496,7 @@
         </w:tc>
         <w:tc>
           <w:tcPr>
-            <w:tcW w:w="1377" w:type="dxa"/>
+            <w:tcW w:w="1339" w:type="dxa"/>
           </w:tcPr>
           <w:p>
             <w:pPr>
@@ -3977,7 +4522,7 @@
         </w:tc>
         <w:tc>
           <w:tcPr>
-            <w:tcW w:w="975" w:type="dxa"/>
+            <w:tcW w:w="938" w:type="dxa"/>
           </w:tcPr>
           <w:p>
             <w:pPr>
@@ -4009,7 +4554,7 @@
         </w:trPr>
         <w:tc>
           <w:tcPr>
-            <w:tcW w:w="1831" w:type="dxa"/>
+            <w:tcW w:w="1804" w:type="dxa"/>
           </w:tcPr>
           <w:p>
             <w:pPr>
@@ -4035,7 +4580,7 @@
         </w:tc>
         <w:tc>
           <w:tcPr>
-            <w:tcW w:w="1431" w:type="dxa"/>
+            <w:tcW w:w="1399" w:type="dxa"/>
             <w:gridSpan w:val="2"/>
           </w:tcPr>
           <w:p>
@@ -4062,7 +4607,7 @@
         </w:tc>
         <w:tc>
           <w:tcPr>
-            <w:tcW w:w="1169" w:type="dxa"/>
+            <w:tcW w:w="1166" w:type="dxa"/>
             <w:gridSpan w:val="2"/>
           </w:tcPr>
           <w:p>
@@ -4089,7 +4634,7 @@
         </w:tc>
         <w:tc>
           <w:tcPr>
-            <w:tcW w:w="1236" w:type="dxa"/>
+            <w:tcW w:w="1168" w:type="dxa"/>
             <w:gridSpan w:val="3"/>
           </w:tcPr>
           <w:p>
@@ -4116,7 +4661,7 @@
         </w:tc>
         <w:tc>
           <w:tcPr>
-            <w:tcW w:w="837" w:type="dxa"/>
+            <w:tcW w:w="1042" w:type="dxa"/>
           </w:tcPr>
           <w:p>
             <w:pPr>
@@ -4142,7 +4687,7 @@
         </w:tc>
         <w:tc>
           <w:tcPr>
-            <w:tcW w:w="1377" w:type="dxa"/>
+            <w:tcW w:w="1339" w:type="dxa"/>
           </w:tcPr>
           <w:p>
             <w:pPr>
@@ -4168,7 +4713,7 @@
         </w:tc>
         <w:tc>
           <w:tcPr>
-            <w:tcW w:w="975" w:type="dxa"/>
+            <w:tcW w:w="938" w:type="dxa"/>
           </w:tcPr>
           <w:p>
             <w:pPr>
@@ -4200,7 +4745,7 @@
         </w:trPr>
         <w:tc>
           <w:tcPr>
-            <w:tcW w:w="1831" w:type="dxa"/>
+            <w:tcW w:w="1804" w:type="dxa"/>
           </w:tcPr>
           <w:p>
             <w:pPr>
@@ -4226,7 +4771,7 @@
         </w:tc>
         <w:tc>
           <w:tcPr>
-            <w:tcW w:w="1431" w:type="dxa"/>
+            <w:tcW w:w="1399" w:type="dxa"/>
             <w:gridSpan w:val="2"/>
           </w:tcPr>
           <w:p>
@@ -4253,7 +4798,7 @@
         </w:tc>
         <w:tc>
           <w:tcPr>
-            <w:tcW w:w="1169" w:type="dxa"/>
+            <w:tcW w:w="1166" w:type="dxa"/>
             <w:gridSpan w:val="2"/>
           </w:tcPr>
           <w:p>
@@ -4280,7 +4825,7 @@
         </w:tc>
         <w:tc>
           <w:tcPr>
-            <w:tcW w:w="1236" w:type="dxa"/>
+            <w:tcW w:w="1168" w:type="dxa"/>
             <w:gridSpan w:val="3"/>
           </w:tcPr>
           <w:p>
@@ -4307,7 +4852,7 @@
         </w:tc>
         <w:tc>
           <w:tcPr>
-            <w:tcW w:w="837" w:type="dxa"/>
+            <w:tcW w:w="1042" w:type="dxa"/>
           </w:tcPr>
           <w:p>
             <w:pPr>
@@ -4333,7 +4878,7 @@
         </w:tc>
         <w:tc>
           <w:tcPr>
-            <w:tcW w:w="1377" w:type="dxa"/>
+            <w:tcW w:w="1339" w:type="dxa"/>
           </w:tcPr>
           <w:p>
             <w:pPr>
@@ -4359,7 +4904,7 @@
         </w:tc>
         <w:tc>
           <w:tcPr>
-            <w:tcW w:w="975" w:type="dxa"/>
+            <w:tcW w:w="938" w:type="dxa"/>
           </w:tcPr>
           <w:p>
             <w:pPr>
@@ -4391,7 +4936,7 @@
         </w:trPr>
         <w:tc>
           <w:tcPr>
-            <w:tcW w:w="1831" w:type="dxa"/>
+            <w:tcW w:w="1804" w:type="dxa"/>
           </w:tcPr>
           <w:p>
             <w:pPr>
@@ -4417,7 +4962,7 @@
         </w:tc>
         <w:tc>
           <w:tcPr>
-            <w:tcW w:w="1431" w:type="dxa"/>
+            <w:tcW w:w="1399" w:type="dxa"/>
             <w:gridSpan w:val="2"/>
           </w:tcPr>
           <w:p>
@@ -4444,7 +4989,7 @@
         </w:tc>
         <w:tc>
           <w:tcPr>
-            <w:tcW w:w="1169" w:type="dxa"/>
+            <w:tcW w:w="1166" w:type="dxa"/>
             <w:gridSpan w:val="2"/>
           </w:tcPr>
           <w:p>
@@ -4471,7 +5016,7 @@
         </w:tc>
         <w:tc>
           <w:tcPr>
-            <w:tcW w:w="1236" w:type="dxa"/>
+            <w:tcW w:w="1168" w:type="dxa"/>
             <w:gridSpan w:val="3"/>
           </w:tcPr>
           <w:p>
@@ -4498,7 +5043,7 @@
         </w:tc>
         <w:tc>
           <w:tcPr>
-            <w:tcW w:w="837" w:type="dxa"/>
+            <w:tcW w:w="1042" w:type="dxa"/>
           </w:tcPr>
           <w:p>
             <w:pPr>
@@ -4524,7 +5069,7 @@
         </w:tc>
         <w:tc>
           <w:tcPr>
-            <w:tcW w:w="1377" w:type="dxa"/>
+            <w:tcW w:w="1339" w:type="dxa"/>
           </w:tcPr>
           <w:p>
             <w:pPr>
@@ -4550,7 +5095,7 @@
         </w:tc>
         <w:tc>
           <w:tcPr>
-            <w:tcW w:w="975" w:type="dxa"/>
+            <w:tcW w:w="938" w:type="dxa"/>
           </w:tcPr>
           <w:p>
             <w:pPr>
@@ -4582,7 +5127,7 @@
         </w:trPr>
         <w:tc>
           <w:tcPr>
-            <w:tcW w:w="1831" w:type="dxa"/>
+            <w:tcW w:w="1804" w:type="dxa"/>
           </w:tcPr>
           <w:p>
             <w:pPr>
@@ -4608,7 +5153,7 @@
         </w:tc>
         <w:tc>
           <w:tcPr>
-            <w:tcW w:w="1431" w:type="dxa"/>
+            <w:tcW w:w="1399" w:type="dxa"/>
             <w:gridSpan w:val="2"/>
           </w:tcPr>
           <w:p>
@@ -4635,7 +5180,7 @@
         </w:tc>
         <w:tc>
           <w:tcPr>
-            <w:tcW w:w="1169" w:type="dxa"/>
+            <w:tcW w:w="1166" w:type="dxa"/>
             <w:gridSpan w:val="2"/>
           </w:tcPr>
           <w:p>
@@ -4662,7 +5207,7 @@
         </w:tc>
         <w:tc>
           <w:tcPr>
-            <w:tcW w:w="1236" w:type="dxa"/>
+            <w:tcW w:w="1168" w:type="dxa"/>
             <w:gridSpan w:val="3"/>
           </w:tcPr>
           <w:p>
@@ -4689,7 +5234,7 @@
         </w:tc>
         <w:tc>
           <w:tcPr>
-            <w:tcW w:w="837" w:type="dxa"/>
+            <w:tcW w:w="1042" w:type="dxa"/>
           </w:tcPr>
           <w:p>
             <w:pPr>
@@ -4715,7 +5260,7 @@
         </w:tc>
         <w:tc>
           <w:tcPr>
-            <w:tcW w:w="1377" w:type="dxa"/>
+            <w:tcW w:w="1339" w:type="dxa"/>
           </w:tcPr>
           <w:p>
             <w:pPr>
@@ -4741,7 +5286,7 @@
         </w:tc>
         <w:tc>
           <w:tcPr>
-            <w:tcW w:w="975" w:type="dxa"/>
+            <w:tcW w:w="938" w:type="dxa"/>
           </w:tcPr>
           <w:p>
             <w:pPr>
@@ -4773,7 +5318,7 @@
         </w:trPr>
         <w:tc>
           <w:tcPr>
-            <w:tcW w:w="1831" w:type="dxa"/>
+            <w:tcW w:w="1804" w:type="dxa"/>
           </w:tcPr>
           <w:p>
             <w:pPr>
@@ -4799,7 +5344,7 @@
         </w:tc>
         <w:tc>
           <w:tcPr>
-            <w:tcW w:w="1431" w:type="dxa"/>
+            <w:tcW w:w="1399" w:type="dxa"/>
             <w:gridSpan w:val="2"/>
           </w:tcPr>
           <w:p>
@@ -4826,7 +5371,7 @@
         </w:tc>
         <w:tc>
           <w:tcPr>
-            <w:tcW w:w="1169" w:type="dxa"/>
+            <w:tcW w:w="1166" w:type="dxa"/>
             <w:gridSpan w:val="2"/>
           </w:tcPr>
           <w:p>
@@ -4853,7 +5398,7 @@
         </w:tc>
         <w:tc>
           <w:tcPr>
-            <w:tcW w:w="1236" w:type="dxa"/>
+            <w:tcW w:w="1168" w:type="dxa"/>
             <w:gridSpan w:val="3"/>
           </w:tcPr>
           <w:p>
@@ -4880,24 +5425,24 @@
         </w:tc>
         <w:tc>
           <w:tcPr>
-            <w:tcW w:w="837" w:type="dxa"/>
-          </w:tcPr>
-          <w:p>
-            <w:pPr>
-              <w:spacing w:before="100" w:beforeAutospacing="1" w:after="100" w:afterAutospacing="1"/>
-              <w:outlineLvl w:val="0"/>
-              <w:rPr>
-                <w:rFonts w:ascii="Arial" w:eastAsia="Times New Roman" w:hAnsi="Arial" w:cs="Arial"/>
-                <w:bCs/>
-                <w:color w:val="000000"/>
-                <w:kern w:val="36"/>
-              </w:rPr>
-            </w:pPr>
-          </w:p>
-        </w:tc>
-        <w:tc>
-          <w:tcPr>
-            <w:tcW w:w="1377" w:type="dxa"/>
+            <w:tcW w:w="1042" w:type="dxa"/>
+          </w:tcPr>
+          <w:p>
+            <w:pPr>
+              <w:spacing w:before="100" w:beforeAutospacing="1" w:after="100" w:afterAutospacing="1"/>
+              <w:outlineLvl w:val="0"/>
+              <w:rPr>
+                <w:rFonts w:ascii="Arial" w:eastAsia="Times New Roman" w:hAnsi="Arial" w:cs="Arial"/>
+                <w:bCs/>
+                <w:color w:val="000000"/>
+                <w:kern w:val="36"/>
+              </w:rPr>
+            </w:pPr>
+          </w:p>
+        </w:tc>
+        <w:tc>
+          <w:tcPr>
+            <w:tcW w:w="1339" w:type="dxa"/>
           </w:tcPr>
           <w:p>
             <w:pPr>
@@ -4923,7 +5468,7 @@
         </w:tc>
         <w:tc>
           <w:tcPr>
-            <w:tcW w:w="975" w:type="dxa"/>
+            <w:tcW w:w="938" w:type="dxa"/>
           </w:tcPr>
           <w:p>
             <w:pPr>
@@ -4955,7 +5500,7 @@
         </w:trPr>
         <w:tc>
           <w:tcPr>
-            <w:tcW w:w="1831" w:type="dxa"/>
+            <w:tcW w:w="1804" w:type="dxa"/>
           </w:tcPr>
           <w:p>
             <w:pPr>
@@ -4981,7 +5526,7 @@
         </w:tc>
         <w:tc>
           <w:tcPr>
-            <w:tcW w:w="1431" w:type="dxa"/>
+            <w:tcW w:w="1399" w:type="dxa"/>
             <w:gridSpan w:val="2"/>
           </w:tcPr>
           <w:p>
@@ -5008,7 +5553,7 @@
         </w:tc>
         <w:tc>
           <w:tcPr>
-            <w:tcW w:w="1169" w:type="dxa"/>
+            <w:tcW w:w="1166" w:type="dxa"/>
             <w:gridSpan w:val="2"/>
           </w:tcPr>
           <w:p>
@@ -5035,7 +5580,7 @@
         </w:tc>
         <w:tc>
           <w:tcPr>
-            <w:tcW w:w="1236" w:type="dxa"/>
+            <w:tcW w:w="1168" w:type="dxa"/>
             <w:gridSpan w:val="3"/>
           </w:tcPr>
           <w:p>
@@ -5062,24 +5607,24 @@
         </w:tc>
         <w:tc>
           <w:tcPr>
-            <w:tcW w:w="837" w:type="dxa"/>
-          </w:tcPr>
-          <w:p>
-            <w:pPr>
-              <w:spacing w:before="100" w:beforeAutospacing="1" w:after="100" w:afterAutospacing="1"/>
-              <w:outlineLvl w:val="0"/>
-              <w:rPr>
-                <w:rFonts w:ascii="Arial" w:eastAsia="Times New Roman" w:hAnsi="Arial" w:cs="Arial"/>
-                <w:bCs/>
-                <w:color w:val="000000"/>
-                <w:kern w:val="36"/>
-              </w:rPr>
-            </w:pPr>
-          </w:p>
-        </w:tc>
-        <w:tc>
-          <w:tcPr>
-            <w:tcW w:w="1377" w:type="dxa"/>
+            <w:tcW w:w="1042" w:type="dxa"/>
+          </w:tcPr>
+          <w:p>
+            <w:pPr>
+              <w:spacing w:before="100" w:beforeAutospacing="1" w:after="100" w:afterAutospacing="1"/>
+              <w:outlineLvl w:val="0"/>
+              <w:rPr>
+                <w:rFonts w:ascii="Arial" w:eastAsia="Times New Roman" w:hAnsi="Arial" w:cs="Arial"/>
+                <w:bCs/>
+                <w:color w:val="000000"/>
+                <w:kern w:val="36"/>
+              </w:rPr>
+            </w:pPr>
+          </w:p>
+        </w:tc>
+        <w:tc>
+          <w:tcPr>
+            <w:tcW w:w="1339" w:type="dxa"/>
           </w:tcPr>
           <w:p>
             <w:pPr>
@@ -5105,7 +5650,7 @@
         </w:tc>
         <w:tc>
           <w:tcPr>
-            <w:tcW w:w="975" w:type="dxa"/>
+            <w:tcW w:w="938" w:type="dxa"/>
           </w:tcPr>
           <w:p>
             <w:pPr>
@@ -5137,7 +5682,7 @@
         </w:trPr>
         <w:tc>
           <w:tcPr>
-            <w:tcW w:w="1831" w:type="dxa"/>
+            <w:tcW w:w="1804" w:type="dxa"/>
           </w:tcPr>
           <w:p>
             <w:pPr>
@@ -5163,7 +5708,7 @@
         </w:tc>
         <w:tc>
           <w:tcPr>
-            <w:tcW w:w="1431" w:type="dxa"/>
+            <w:tcW w:w="1399" w:type="dxa"/>
             <w:gridSpan w:val="2"/>
           </w:tcPr>
           <w:p>
@@ -5190,7 +5735,7 @@
         </w:tc>
         <w:tc>
           <w:tcPr>
-            <w:tcW w:w="1169" w:type="dxa"/>
+            <w:tcW w:w="1166" w:type="dxa"/>
             <w:gridSpan w:val="2"/>
           </w:tcPr>
           <w:p>
@@ -5217,7 +5762,7 @@
         </w:tc>
         <w:tc>
           <w:tcPr>
-            <w:tcW w:w="1236" w:type="dxa"/>
+            <w:tcW w:w="1168" w:type="dxa"/>
             <w:gridSpan w:val="3"/>
           </w:tcPr>
           <w:p>
@@ -5244,7 +5789,7 @@
         </w:tc>
         <w:tc>
           <w:tcPr>
-            <w:tcW w:w="837" w:type="dxa"/>
+            <w:tcW w:w="1042" w:type="dxa"/>
           </w:tcPr>
           <w:p>
             <w:pPr>
@@ -5270,7 +5815,7 @@
         </w:tc>
         <w:tc>
           <w:tcPr>
-            <w:tcW w:w="1377" w:type="dxa"/>
+            <w:tcW w:w="1339" w:type="dxa"/>
           </w:tcPr>
           <w:p>
             <w:pPr>
@@ -5296,7 +5841,7 @@
         </w:tc>
         <w:tc>
           <w:tcPr>
-            <w:tcW w:w="975" w:type="dxa"/>
+            <w:tcW w:w="938" w:type="dxa"/>
           </w:tcPr>
           <w:p>
             <w:pPr>
@@ -5328,7 +5873,7 @@
         </w:trPr>
         <w:tc>
           <w:tcPr>
-            <w:tcW w:w="1831" w:type="dxa"/>
+            <w:tcW w:w="1804" w:type="dxa"/>
           </w:tcPr>
           <w:p>
             <w:pPr>
@@ -5354,7 +5899,7 @@
         </w:tc>
         <w:tc>
           <w:tcPr>
-            <w:tcW w:w="1431" w:type="dxa"/>
+            <w:tcW w:w="1399" w:type="dxa"/>
             <w:gridSpan w:val="2"/>
           </w:tcPr>
           <w:p>
@@ -5381,7 +5926,7 @@
         </w:tc>
         <w:tc>
           <w:tcPr>
-            <w:tcW w:w="1169" w:type="dxa"/>
+            <w:tcW w:w="1166" w:type="dxa"/>
             <w:gridSpan w:val="2"/>
           </w:tcPr>
           <w:p>
@@ -5408,7 +5953,7 @@
         </w:tc>
         <w:tc>
           <w:tcPr>
-            <w:tcW w:w="1236" w:type="dxa"/>
+            <w:tcW w:w="1168" w:type="dxa"/>
             <w:gridSpan w:val="3"/>
           </w:tcPr>
           <w:p>
@@ -5435,7 +5980,7 @@
         </w:tc>
         <w:tc>
           <w:tcPr>
-            <w:tcW w:w="837" w:type="dxa"/>
+            <w:tcW w:w="1042" w:type="dxa"/>
           </w:tcPr>
           <w:p>
             <w:pPr>
@@ -5461,7 +6006,7 @@
         </w:tc>
         <w:tc>
           <w:tcPr>
-            <w:tcW w:w="1377" w:type="dxa"/>
+            <w:tcW w:w="1339" w:type="dxa"/>
           </w:tcPr>
           <w:p>
             <w:pPr>
@@ -5487,7 +6032,7 @@
         </w:tc>
         <w:tc>
           <w:tcPr>
-            <w:tcW w:w="975" w:type="dxa"/>
+            <w:tcW w:w="938" w:type="dxa"/>
           </w:tcPr>
           <w:p>
             <w:pPr>
@@ -5519,7 +6064,7 @@
         </w:trPr>
         <w:tc>
           <w:tcPr>
-            <w:tcW w:w="1831" w:type="dxa"/>
+            <w:tcW w:w="1804" w:type="dxa"/>
           </w:tcPr>
           <w:p>
             <w:pPr>
@@ -5545,7 +6090,7 @@
         </w:tc>
         <w:tc>
           <w:tcPr>
-            <w:tcW w:w="1431" w:type="dxa"/>
+            <w:tcW w:w="1399" w:type="dxa"/>
             <w:gridSpan w:val="2"/>
           </w:tcPr>
           <w:p>
@@ -5572,7 +6117,7 @@
         </w:tc>
         <w:tc>
           <w:tcPr>
-            <w:tcW w:w="1169" w:type="dxa"/>
+            <w:tcW w:w="1166" w:type="dxa"/>
             <w:gridSpan w:val="2"/>
           </w:tcPr>
           <w:p>
@@ -5599,7 +6144,7 @@
         </w:tc>
         <w:tc>
           <w:tcPr>
-            <w:tcW w:w="1236" w:type="dxa"/>
+            <w:tcW w:w="1168" w:type="dxa"/>
             <w:gridSpan w:val="3"/>
           </w:tcPr>
           <w:p>
@@ -5626,7 +6171,7 @@
         </w:tc>
         <w:tc>
           <w:tcPr>
-            <w:tcW w:w="837" w:type="dxa"/>
+            <w:tcW w:w="1042" w:type="dxa"/>
           </w:tcPr>
           <w:p>
             <w:pPr>
@@ -5652,7 +6197,7 @@
         </w:tc>
         <w:tc>
           <w:tcPr>
-            <w:tcW w:w="1377" w:type="dxa"/>
+            <w:tcW w:w="1339" w:type="dxa"/>
           </w:tcPr>
           <w:p>
             <w:pPr>
@@ -5678,7 +6223,7 @@
         </w:tc>
         <w:tc>
           <w:tcPr>
-            <w:tcW w:w="975" w:type="dxa"/>
+            <w:tcW w:w="938" w:type="dxa"/>
           </w:tcPr>
           <w:p>
             <w:pPr>
@@ -5710,7 +6255,7 @@
         </w:trPr>
         <w:tc>
           <w:tcPr>
-            <w:tcW w:w="1831" w:type="dxa"/>
+            <w:tcW w:w="1804" w:type="dxa"/>
           </w:tcPr>
           <w:p>
             <w:pPr>
@@ -5736,7 +6281,7 @@
         </w:tc>
         <w:tc>
           <w:tcPr>
-            <w:tcW w:w="1431" w:type="dxa"/>
+            <w:tcW w:w="1399" w:type="dxa"/>
             <w:gridSpan w:val="2"/>
           </w:tcPr>
           <w:p>
@@ -5763,7 +6308,7 @@
         </w:tc>
         <w:tc>
           <w:tcPr>
-            <w:tcW w:w="1169" w:type="dxa"/>
+            <w:tcW w:w="1166" w:type="dxa"/>
             <w:gridSpan w:val="2"/>
           </w:tcPr>
           <w:p>
@@ -5790,7 +6335,7 @@
         </w:tc>
         <w:tc>
           <w:tcPr>
-            <w:tcW w:w="1236" w:type="dxa"/>
+            <w:tcW w:w="1168" w:type="dxa"/>
             <w:gridSpan w:val="3"/>
           </w:tcPr>
           <w:p>
@@ -5817,7 +6362,7 @@
         </w:tc>
         <w:tc>
           <w:tcPr>
-            <w:tcW w:w="837" w:type="dxa"/>
+            <w:tcW w:w="1042" w:type="dxa"/>
           </w:tcPr>
           <w:p>
             <w:pPr>
@@ -5843,7 +6388,7 @@
         </w:tc>
         <w:tc>
           <w:tcPr>
-            <w:tcW w:w="1377" w:type="dxa"/>
+            <w:tcW w:w="1339" w:type="dxa"/>
           </w:tcPr>
           <w:p>
             <w:pPr>
@@ -5869,7 +6414,7 @@
         </w:tc>
         <w:tc>
           <w:tcPr>
-            <w:tcW w:w="975" w:type="dxa"/>
+            <w:tcW w:w="938" w:type="dxa"/>
           </w:tcPr>
           <w:p>
             <w:pPr>
@@ -5901,7 +6446,7 @@
         </w:trPr>
         <w:tc>
           <w:tcPr>
-            <w:tcW w:w="1831" w:type="dxa"/>
+            <w:tcW w:w="1804" w:type="dxa"/>
           </w:tcPr>
           <w:p>
             <w:pPr>
@@ -5927,7 +6472,7 @@
         </w:tc>
         <w:tc>
           <w:tcPr>
-            <w:tcW w:w="1431" w:type="dxa"/>
+            <w:tcW w:w="1399" w:type="dxa"/>
             <w:gridSpan w:val="2"/>
           </w:tcPr>
           <w:p>
@@ -5954,7 +6499,7 @@
         </w:tc>
         <w:tc>
           <w:tcPr>
-            <w:tcW w:w="1169" w:type="dxa"/>
+            <w:tcW w:w="1166" w:type="dxa"/>
             <w:gridSpan w:val="2"/>
           </w:tcPr>
           <w:p>
@@ -5981,7 +6526,7 @@
         </w:tc>
         <w:tc>
           <w:tcPr>
-            <w:tcW w:w="1236" w:type="dxa"/>
+            <w:tcW w:w="1168" w:type="dxa"/>
             <w:gridSpan w:val="3"/>
           </w:tcPr>
           <w:p>
@@ -6008,7 +6553,7 @@
         </w:tc>
         <w:tc>
           <w:tcPr>
-            <w:tcW w:w="837" w:type="dxa"/>
+            <w:tcW w:w="1042" w:type="dxa"/>
           </w:tcPr>
           <w:p>
             <w:pPr>
@@ -6034,7 +6579,7 @@
         </w:tc>
         <w:tc>
           <w:tcPr>
-            <w:tcW w:w="1377" w:type="dxa"/>
+            <w:tcW w:w="1339" w:type="dxa"/>
           </w:tcPr>
           <w:p>
             <w:pPr>
@@ -6060,7 +6605,7 @@
         </w:tc>
         <w:tc>
           <w:tcPr>
-            <w:tcW w:w="975" w:type="dxa"/>
+            <w:tcW w:w="938" w:type="dxa"/>
           </w:tcPr>
           <w:p>
             <w:pPr>
@@ -6092,7 +6637,7 @@
         </w:trPr>
         <w:tc>
           <w:tcPr>
-            <w:tcW w:w="1897" w:type="dxa"/>
+            <w:tcW w:w="1885" w:type="dxa"/>
             <w:gridSpan w:val="2"/>
           </w:tcPr>
           <w:p>
@@ -6119,7 +6664,7 @@
         </w:tc>
         <w:tc>
           <w:tcPr>
-            <w:tcW w:w="1431" w:type="dxa"/>
+            <w:tcW w:w="1393" w:type="dxa"/>
             <w:gridSpan w:val="2"/>
           </w:tcPr>
           <w:p>
@@ -6146,7 +6691,7 @@
         </w:tc>
         <w:tc>
           <w:tcPr>
-            <w:tcW w:w="1163" w:type="dxa"/>
+            <w:tcW w:w="1127" w:type="dxa"/>
             <w:gridSpan w:val="2"/>
           </w:tcPr>
           <w:p>
@@ -6173,7 +6718,7 @@
         </w:tc>
         <w:tc>
           <w:tcPr>
-            <w:tcW w:w="1151" w:type="dxa"/>
+            <w:tcW w:w="1120" w:type="dxa"/>
           </w:tcPr>
           <w:p>
             <w:pPr>
@@ -6199,7 +6744,7 @@
         </w:tc>
         <w:tc>
           <w:tcPr>
-            <w:tcW w:w="862" w:type="dxa"/>
+            <w:tcW w:w="1054" w:type="dxa"/>
             <w:gridSpan w:val="2"/>
           </w:tcPr>
           <w:p>
@@ -6226,7 +6771,7 @@
         </w:tc>
         <w:tc>
           <w:tcPr>
-            <w:tcW w:w="1377" w:type="dxa"/>
+            <w:tcW w:w="1339" w:type="dxa"/>
           </w:tcPr>
           <w:p>
             <w:pPr>
@@ -6252,7 +6797,7 @@
         </w:tc>
         <w:tc>
           <w:tcPr>
-            <w:tcW w:w="975" w:type="dxa"/>
+            <w:tcW w:w="938" w:type="dxa"/>
           </w:tcPr>
           <w:p>
             <w:pPr>
@@ -6284,7 +6829,7 @@
         </w:trPr>
         <w:tc>
           <w:tcPr>
-            <w:tcW w:w="1831" w:type="dxa"/>
+            <w:tcW w:w="1804" w:type="dxa"/>
           </w:tcPr>
           <w:p>
             <w:pPr>
@@ -6310,7 +6855,7 @@
         </w:tc>
         <w:tc>
           <w:tcPr>
-            <w:tcW w:w="1431" w:type="dxa"/>
+            <w:tcW w:w="1399" w:type="dxa"/>
             <w:gridSpan w:val="2"/>
           </w:tcPr>
           <w:p>
@@ -6337,7 +6882,7 @@
         </w:tc>
         <w:tc>
           <w:tcPr>
-            <w:tcW w:w="1169" w:type="dxa"/>
+            <w:tcW w:w="1166" w:type="dxa"/>
             <w:gridSpan w:val="2"/>
           </w:tcPr>
           <w:p>
@@ -6364,7 +6909,7 @@
         </w:tc>
         <w:tc>
           <w:tcPr>
-            <w:tcW w:w="1236" w:type="dxa"/>
+            <w:tcW w:w="1168" w:type="dxa"/>
             <w:gridSpan w:val="3"/>
           </w:tcPr>
           <w:p>
@@ -6391,7 +6936,7 @@
         </w:tc>
         <w:tc>
           <w:tcPr>
-            <w:tcW w:w="837" w:type="dxa"/>
+            <w:tcW w:w="1042" w:type="dxa"/>
           </w:tcPr>
           <w:p>
             <w:pPr>
@@ -6417,7 +6962,7 @@
         </w:tc>
         <w:tc>
           <w:tcPr>
-            <w:tcW w:w="1377" w:type="dxa"/>
+            <w:tcW w:w="1339" w:type="dxa"/>
           </w:tcPr>
           <w:p>
             <w:pPr>
@@ -6443,7 +6988,7 @@
         </w:tc>
         <w:tc>
           <w:tcPr>
-            <w:tcW w:w="975" w:type="dxa"/>
+            <w:tcW w:w="938" w:type="dxa"/>
           </w:tcPr>
           <w:p>
             <w:pPr>
@@ -6475,7 +7020,7 @@
         </w:trPr>
         <w:tc>
           <w:tcPr>
-            <w:tcW w:w="1831" w:type="dxa"/>
+            <w:tcW w:w="1804" w:type="dxa"/>
           </w:tcPr>
           <w:p>
             <w:pPr>
@@ -6501,7 +7046,7 @@
         </w:tc>
         <w:tc>
           <w:tcPr>
-            <w:tcW w:w="1431" w:type="dxa"/>
+            <w:tcW w:w="1399" w:type="dxa"/>
             <w:gridSpan w:val="2"/>
           </w:tcPr>
           <w:p>
@@ -6528,7 +7073,7 @@
         </w:tc>
         <w:tc>
           <w:tcPr>
-            <w:tcW w:w="1169" w:type="dxa"/>
+            <w:tcW w:w="1166" w:type="dxa"/>
             <w:gridSpan w:val="2"/>
           </w:tcPr>
           <w:p>
@@ -6555,7 +7100,7 @@
         </w:tc>
         <w:tc>
           <w:tcPr>
-            <w:tcW w:w="1236" w:type="dxa"/>
+            <w:tcW w:w="1168" w:type="dxa"/>
             <w:gridSpan w:val="3"/>
           </w:tcPr>
           <w:p>
@@ -6582,7 +7127,7 @@
         </w:tc>
         <w:tc>
           <w:tcPr>
-            <w:tcW w:w="837" w:type="dxa"/>
+            <w:tcW w:w="1042" w:type="dxa"/>
           </w:tcPr>
           <w:p>
             <w:pPr>
@@ -6608,7 +7153,7 @@
         </w:tc>
         <w:tc>
           <w:tcPr>
-            <w:tcW w:w="1377" w:type="dxa"/>
+            <w:tcW w:w="1339" w:type="dxa"/>
           </w:tcPr>
           <w:p>
             <w:pPr>
@@ -6634,7 +7179,7 @@
         </w:tc>
         <w:tc>
           <w:tcPr>
-            <w:tcW w:w="975" w:type="dxa"/>
+            <w:tcW w:w="938" w:type="dxa"/>
           </w:tcPr>
           <w:p>
             <w:pPr>
@@ -6666,7 +7211,7 @@
         </w:trPr>
         <w:tc>
           <w:tcPr>
-            <w:tcW w:w="1831" w:type="dxa"/>
+            <w:tcW w:w="1804" w:type="dxa"/>
           </w:tcPr>
           <w:p>
             <w:pPr>
@@ -6692,7 +7237,7 @@
         </w:tc>
         <w:tc>
           <w:tcPr>
-            <w:tcW w:w="1431" w:type="dxa"/>
+            <w:tcW w:w="1399" w:type="dxa"/>
             <w:gridSpan w:val="2"/>
           </w:tcPr>
           <w:p>
@@ -6719,7 +7264,7 @@
         </w:tc>
         <w:tc>
           <w:tcPr>
-            <w:tcW w:w="1169" w:type="dxa"/>
+            <w:tcW w:w="1166" w:type="dxa"/>
             <w:gridSpan w:val="2"/>
           </w:tcPr>
           <w:p>
@@ -6746,7 +7291,7 @@
         </w:tc>
         <w:tc>
           <w:tcPr>
-            <w:tcW w:w="1236" w:type="dxa"/>
+            <w:tcW w:w="1168" w:type="dxa"/>
             <w:gridSpan w:val="3"/>
           </w:tcPr>
           <w:p>
@@ -6773,7 +7318,7 @@
         </w:tc>
         <w:tc>
           <w:tcPr>
-            <w:tcW w:w="837" w:type="dxa"/>
+            <w:tcW w:w="1042" w:type="dxa"/>
           </w:tcPr>
           <w:p>
             <w:pPr>
@@ -6799,7 +7344,7 @@
         </w:tc>
         <w:tc>
           <w:tcPr>
-            <w:tcW w:w="1377" w:type="dxa"/>
+            <w:tcW w:w="1339" w:type="dxa"/>
           </w:tcPr>
           <w:p>
             <w:pPr>
@@ -6825,7 +7370,7 @@
         </w:tc>
         <w:tc>
           <w:tcPr>
-            <w:tcW w:w="975" w:type="dxa"/>
+            <w:tcW w:w="938" w:type="dxa"/>
           </w:tcPr>
           <w:p>
             <w:pPr>
@@ -6857,7 +7402,7 @@
         </w:trPr>
         <w:tc>
           <w:tcPr>
-            <w:tcW w:w="1831" w:type="dxa"/>
+            <w:tcW w:w="1804" w:type="dxa"/>
           </w:tcPr>
           <w:p>
             <w:pPr>
@@ -6883,7 +7428,7 @@
         </w:tc>
         <w:tc>
           <w:tcPr>
-            <w:tcW w:w="1431" w:type="dxa"/>
+            <w:tcW w:w="1399" w:type="dxa"/>
             <w:gridSpan w:val="2"/>
           </w:tcPr>
           <w:p>
@@ -6910,7 +7455,7 @@
         </w:tc>
         <w:tc>
           <w:tcPr>
-            <w:tcW w:w="1169" w:type="dxa"/>
+            <w:tcW w:w="1166" w:type="dxa"/>
             <w:gridSpan w:val="2"/>
           </w:tcPr>
           <w:p>
@@ -6937,7 +7482,7 @@
         </w:tc>
         <w:tc>
           <w:tcPr>
-            <w:tcW w:w="1236" w:type="dxa"/>
+            <w:tcW w:w="1168" w:type="dxa"/>
             <w:gridSpan w:val="3"/>
           </w:tcPr>
           <w:p>
@@ -6964,7 +7509,7 @@
         </w:tc>
         <w:tc>
           <w:tcPr>
-            <w:tcW w:w="837" w:type="dxa"/>
+            <w:tcW w:w="1042" w:type="dxa"/>
           </w:tcPr>
           <w:p>
             <w:pPr>
@@ -6990,7 +7535,7 @@
         </w:tc>
         <w:tc>
           <w:tcPr>
-            <w:tcW w:w="1377" w:type="dxa"/>
+            <w:tcW w:w="1339" w:type="dxa"/>
           </w:tcPr>
           <w:p>
             <w:pPr>
@@ -7016,7 +7561,7 @@
         </w:tc>
         <w:tc>
           <w:tcPr>
-            <w:tcW w:w="975" w:type="dxa"/>
+            <w:tcW w:w="938" w:type="dxa"/>
           </w:tcPr>
           <w:p>
             <w:pPr>
@@ -7048,7 +7593,7 @@
         </w:trPr>
         <w:tc>
           <w:tcPr>
-            <w:tcW w:w="1831" w:type="dxa"/>
+            <w:tcW w:w="1804" w:type="dxa"/>
           </w:tcPr>
           <w:p>
             <w:pPr>
@@ -7074,7 +7619,7 @@
         </w:tc>
         <w:tc>
           <w:tcPr>
-            <w:tcW w:w="1431" w:type="dxa"/>
+            <w:tcW w:w="1399" w:type="dxa"/>
             <w:gridSpan w:val="2"/>
           </w:tcPr>
           <w:p>
@@ -7101,7 +7646,7 @@
         </w:tc>
         <w:tc>
           <w:tcPr>
-            <w:tcW w:w="1169" w:type="dxa"/>
+            <w:tcW w:w="1166" w:type="dxa"/>
             <w:gridSpan w:val="2"/>
           </w:tcPr>
           <w:p>
@@ -7128,7 +7673,7 @@
         </w:tc>
         <w:tc>
           <w:tcPr>
-            <w:tcW w:w="1236" w:type="dxa"/>
+            <w:tcW w:w="1168" w:type="dxa"/>
             <w:gridSpan w:val="3"/>
           </w:tcPr>
           <w:p>
@@ -7155,7 +7700,7 @@
         </w:tc>
         <w:tc>
           <w:tcPr>
-            <w:tcW w:w="837" w:type="dxa"/>
+            <w:tcW w:w="1042" w:type="dxa"/>
           </w:tcPr>
           <w:p>
             <w:pPr>
@@ -7181,7 +7726,7 @@
         </w:tc>
         <w:tc>
           <w:tcPr>
-            <w:tcW w:w="1377" w:type="dxa"/>
+            <w:tcW w:w="1339" w:type="dxa"/>
           </w:tcPr>
           <w:p>
             <w:pPr>
@@ -7207,7 +7752,7 @@
         </w:tc>
         <w:tc>
           <w:tcPr>
-            <w:tcW w:w="975" w:type="dxa"/>
+            <w:tcW w:w="938" w:type="dxa"/>
           </w:tcPr>
           <w:p>
             <w:pPr>
@@ -7239,7 +7784,7 @@
         </w:trPr>
         <w:tc>
           <w:tcPr>
-            <w:tcW w:w="1831" w:type="dxa"/>
+            <w:tcW w:w="1804" w:type="dxa"/>
           </w:tcPr>
           <w:p>
             <w:pPr>
@@ -7265,7 +7810,7 @@
         </w:tc>
         <w:tc>
           <w:tcPr>
-            <w:tcW w:w="1431" w:type="dxa"/>
+            <w:tcW w:w="1399" w:type="dxa"/>
             <w:gridSpan w:val="2"/>
           </w:tcPr>
           <w:p>
@@ -7292,7 +7837,7 @@
         </w:tc>
         <w:tc>
           <w:tcPr>
-            <w:tcW w:w="1169" w:type="dxa"/>
+            <w:tcW w:w="1166" w:type="dxa"/>
             <w:gridSpan w:val="2"/>
           </w:tcPr>
           <w:p>
@@ -7319,7 +7864,7 @@
         </w:tc>
         <w:tc>
           <w:tcPr>
-            <w:tcW w:w="1236" w:type="dxa"/>
+            <w:tcW w:w="1168" w:type="dxa"/>
             <w:gridSpan w:val="3"/>
           </w:tcPr>
           <w:p>
@@ -7346,7 +7891,7 @@
         </w:tc>
         <w:tc>
           <w:tcPr>
-            <w:tcW w:w="837" w:type="dxa"/>
+            <w:tcW w:w="1042" w:type="dxa"/>
           </w:tcPr>
           <w:p>
             <w:pPr>
@@ -7372,7 +7917,7 @@
         </w:tc>
         <w:tc>
           <w:tcPr>
-            <w:tcW w:w="1377" w:type="dxa"/>
+            <w:tcW w:w="1339" w:type="dxa"/>
           </w:tcPr>
           <w:p>
             <w:pPr>
@@ -7398,7 +7943,7 @@
         </w:tc>
         <w:tc>
           <w:tcPr>
-            <w:tcW w:w="975" w:type="dxa"/>
+            <w:tcW w:w="938" w:type="dxa"/>
           </w:tcPr>
           <w:p>
             <w:pPr>
@@ -7430,7 +7975,7 @@
         </w:trPr>
         <w:tc>
           <w:tcPr>
-            <w:tcW w:w="1831" w:type="dxa"/>
+            <w:tcW w:w="1804" w:type="dxa"/>
           </w:tcPr>
           <w:p>
             <w:pPr>
@@ -7456,7 +8001,7 @@
         </w:tc>
         <w:tc>
           <w:tcPr>
-            <w:tcW w:w="1431" w:type="dxa"/>
+            <w:tcW w:w="1399" w:type="dxa"/>
             <w:gridSpan w:val="2"/>
           </w:tcPr>
           <w:p>
@@ -7483,7 +8028,7 @@
         </w:tc>
         <w:tc>
           <w:tcPr>
-            <w:tcW w:w="1169" w:type="dxa"/>
+            <w:tcW w:w="1166" w:type="dxa"/>
             <w:gridSpan w:val="2"/>
           </w:tcPr>
           <w:p>
@@ -7510,7 +8055,7 @@
         </w:tc>
         <w:tc>
           <w:tcPr>
-            <w:tcW w:w="1236" w:type="dxa"/>
+            <w:tcW w:w="1168" w:type="dxa"/>
             <w:gridSpan w:val="3"/>
           </w:tcPr>
           <w:p>
@@ -7537,7 +8082,7 @@
         </w:tc>
         <w:tc>
           <w:tcPr>
-            <w:tcW w:w="837" w:type="dxa"/>
+            <w:tcW w:w="1042" w:type="dxa"/>
           </w:tcPr>
           <w:p>
             <w:pPr>
@@ -7563,7 +8108,7 @@
         </w:tc>
         <w:tc>
           <w:tcPr>
-            <w:tcW w:w="1377" w:type="dxa"/>
+            <w:tcW w:w="1339" w:type="dxa"/>
           </w:tcPr>
           <w:p>
             <w:pPr>
@@ -7589,7 +8134,580 @@
         </w:tc>
         <w:tc>
           <w:tcPr>
-            <w:tcW w:w="975" w:type="dxa"/>
+            <w:tcW w:w="938" w:type="dxa"/>
+          </w:tcPr>
+          <w:p>
+            <w:pPr>
+              <w:spacing w:before="100" w:beforeAutospacing="1" w:after="100" w:afterAutospacing="1"/>
+              <w:jc w:val="center"/>
+              <w:outlineLvl w:val="0"/>
+              <w:rPr>
+                <w:rFonts w:ascii="Arial" w:eastAsia="Times New Roman" w:hAnsi="Arial" w:cs="Arial"/>
+                <w:bCs/>
+                <w:color w:val="000000"/>
+                <w:kern w:val="36"/>
+              </w:rPr>
+            </w:pPr>
+            <w:r>
+              <w:rPr>
+                <w:rFonts w:ascii="Arial" w:eastAsia="Times New Roman" w:hAnsi="Arial" w:cs="Arial"/>
+                <w:bCs/>
+                <w:color w:val="000000"/>
+                <w:kern w:val="36"/>
+              </w:rPr>
+              <w:t>1</w:t>
+            </w:r>
+          </w:p>
+        </w:tc>
+      </w:tr>
+      <w:tr>
+        <w:trPr>
+          <w:trHeight w:val="720"/>
+        </w:trPr>
+        <w:tc>
+          <w:tcPr>
+            <w:tcW w:w="1804" w:type="dxa"/>
+          </w:tcPr>
+          <w:p>
+            <w:pPr>
+              <w:spacing w:before="100" w:beforeAutospacing="1" w:after="100" w:afterAutospacing="1"/>
+              <w:outlineLvl w:val="0"/>
+              <w:rPr>
+                <w:rFonts w:ascii="Arial" w:eastAsia="Times New Roman" w:hAnsi="Arial" w:cs="Arial"/>
+                <w:bCs/>
+                <w:color w:val="000000"/>
+                <w:kern w:val="36"/>
+              </w:rPr>
+            </w:pPr>
+            <w:r>
+              <w:rPr>
+                <w:rFonts w:ascii="Arial" w:eastAsia="Times New Roman" w:hAnsi="Arial" w:cs="Arial"/>
+                <w:bCs/>
+                <w:color w:val="000000"/>
+                <w:kern w:val="36"/>
+              </w:rPr>
+              <w:t>Pair Up and Write Implementation Code</w:t>
+            </w:r>
+          </w:p>
+        </w:tc>
+        <w:tc>
+          <w:tcPr>
+            <w:tcW w:w="1399" w:type="dxa"/>
+            <w:gridSpan w:val="2"/>
+          </w:tcPr>
+          <w:p>
+            <w:pPr>
+              <w:spacing w:before="100" w:beforeAutospacing="1" w:after="100" w:afterAutospacing="1"/>
+              <w:outlineLvl w:val="0"/>
+              <w:rPr>
+                <w:rFonts w:ascii="Arial" w:eastAsia="Times New Roman" w:hAnsi="Arial" w:cs="Arial"/>
+                <w:bCs/>
+                <w:color w:val="000000"/>
+                <w:kern w:val="36"/>
+              </w:rPr>
+            </w:pPr>
+            <w:r>
+              <w:rPr>
+                <w:rFonts w:ascii="Arial" w:eastAsia="Times New Roman" w:hAnsi="Arial" w:cs="Arial"/>
+                <w:bCs/>
+                <w:color w:val="000000"/>
+                <w:kern w:val="36"/>
+              </w:rPr>
+              <w:t>09/14/17</w:t>
+            </w:r>
+          </w:p>
+        </w:tc>
+        <w:tc>
+          <w:tcPr>
+            <w:tcW w:w="1166" w:type="dxa"/>
+            <w:gridSpan w:val="2"/>
+          </w:tcPr>
+          <w:p>
+            <w:pPr>
+              <w:spacing w:before="100" w:beforeAutospacing="1" w:after="100" w:afterAutospacing="1"/>
+              <w:outlineLvl w:val="0"/>
+              <w:rPr>
+                <w:rFonts w:ascii="Arial" w:eastAsia="Times New Roman" w:hAnsi="Arial" w:cs="Arial"/>
+                <w:bCs/>
+                <w:color w:val="000000"/>
+                <w:kern w:val="36"/>
+              </w:rPr>
+            </w:pPr>
+            <w:r>
+              <w:rPr>
+                <w:rFonts w:ascii="Arial" w:eastAsia="Times New Roman" w:hAnsi="Arial" w:cs="Arial"/>
+                <w:bCs/>
+                <w:color w:val="000000"/>
+                <w:kern w:val="36"/>
+              </w:rPr>
+              <w:t>09/14/17</w:t>
+            </w:r>
+          </w:p>
+        </w:tc>
+        <w:tc>
+          <w:tcPr>
+            <w:tcW w:w="1168" w:type="dxa"/>
+            <w:gridSpan w:val="3"/>
+          </w:tcPr>
+          <w:p>
+            <w:pPr>
+              <w:spacing w:before="100" w:beforeAutospacing="1" w:after="100" w:afterAutospacing="1"/>
+              <w:outlineLvl w:val="0"/>
+              <w:rPr>
+                <w:rFonts w:ascii="Arial" w:eastAsia="Times New Roman" w:hAnsi="Arial" w:cs="Arial"/>
+                <w:bCs/>
+                <w:color w:val="000000"/>
+                <w:kern w:val="36"/>
+              </w:rPr>
+            </w:pPr>
+            <w:r>
+              <w:rPr>
+                <w:rFonts w:ascii="Arial" w:eastAsia="Times New Roman" w:hAnsi="Arial" w:cs="Arial"/>
+                <w:bCs/>
+                <w:color w:val="000000"/>
+                <w:kern w:val="36"/>
+              </w:rPr>
+              <w:t>09/14/17</w:t>
+            </w:r>
+          </w:p>
+        </w:tc>
+        <w:tc>
+          <w:tcPr>
+            <w:tcW w:w="1042" w:type="dxa"/>
+          </w:tcPr>
+          <w:p>
+            <w:pPr>
+              <w:spacing w:before="100" w:beforeAutospacing="1" w:after="100" w:afterAutospacing="1"/>
+              <w:outlineLvl w:val="0"/>
+              <w:rPr>
+                <w:rFonts w:ascii="Arial" w:eastAsia="Times New Roman" w:hAnsi="Arial" w:cs="Arial"/>
+                <w:bCs/>
+                <w:color w:val="000000"/>
+                <w:kern w:val="36"/>
+              </w:rPr>
+            </w:pPr>
+            <w:r>
+              <w:rPr>
+                <w:rFonts w:ascii="Arial" w:eastAsia="Times New Roman" w:hAnsi="Arial" w:cs="Arial"/>
+                <w:bCs/>
+                <w:color w:val="000000"/>
+                <w:kern w:val="36"/>
+              </w:rPr>
+              <w:t>90 min</w:t>
+            </w:r>
+          </w:p>
+        </w:tc>
+        <w:tc>
+          <w:tcPr>
+            <w:tcW w:w="1339" w:type="dxa"/>
+          </w:tcPr>
+          <w:p>
+            <w:pPr>
+              <w:spacing w:before="100" w:beforeAutospacing="1" w:after="100" w:afterAutospacing="1"/>
+              <w:outlineLvl w:val="0"/>
+              <w:rPr>
+                <w:rFonts w:ascii="Arial" w:eastAsia="Times New Roman" w:hAnsi="Arial" w:cs="Arial"/>
+                <w:bCs/>
+                <w:color w:val="000000"/>
+                <w:kern w:val="36"/>
+              </w:rPr>
+            </w:pPr>
+            <w:r>
+              <w:rPr>
+                <w:rFonts w:ascii="Arial" w:eastAsia="Times New Roman" w:hAnsi="Arial" w:cs="Arial"/>
+                <w:bCs/>
+                <w:color w:val="000000"/>
+                <w:kern w:val="36"/>
+              </w:rPr>
+              <w:t>All</w:t>
+            </w:r>
+          </w:p>
+        </w:tc>
+        <w:tc>
+          <w:tcPr>
+            <w:tcW w:w="938" w:type="dxa"/>
+          </w:tcPr>
+          <w:p>
+            <w:pPr>
+              <w:spacing w:before="100" w:beforeAutospacing="1" w:after="100" w:afterAutospacing="1"/>
+              <w:jc w:val="center"/>
+              <w:outlineLvl w:val="0"/>
+              <w:rPr>
+                <w:rFonts w:ascii="Arial" w:eastAsia="Times New Roman" w:hAnsi="Arial" w:cs="Arial"/>
+                <w:bCs/>
+                <w:color w:val="000000"/>
+                <w:kern w:val="36"/>
+              </w:rPr>
+            </w:pPr>
+            <w:r>
+              <w:rPr>
+                <w:rFonts w:ascii="Arial" w:eastAsia="Times New Roman" w:hAnsi="Arial" w:cs="Arial"/>
+                <w:bCs/>
+                <w:color w:val="000000"/>
+                <w:kern w:val="36"/>
+              </w:rPr>
+              <w:t>1</w:t>
+            </w:r>
+          </w:p>
+        </w:tc>
+      </w:tr>
+      <w:tr>
+        <w:trPr>
+          <w:trHeight w:val="720"/>
+        </w:trPr>
+        <w:tc>
+          <w:tcPr>
+            <w:tcW w:w="1804" w:type="dxa"/>
+          </w:tcPr>
+          <w:p>
+            <w:pPr>
+              <w:spacing w:before="100" w:beforeAutospacing="1" w:after="100" w:afterAutospacing="1"/>
+              <w:outlineLvl w:val="0"/>
+              <w:rPr>
+                <w:rFonts w:ascii="Arial" w:eastAsia="Times New Roman" w:hAnsi="Arial" w:cs="Arial"/>
+                <w:bCs/>
+                <w:color w:val="000000"/>
+                <w:kern w:val="36"/>
+              </w:rPr>
+            </w:pPr>
+            <w:r>
+              <w:rPr>
+                <w:rFonts w:ascii="Arial" w:eastAsia="Times New Roman" w:hAnsi="Arial" w:cs="Arial"/>
+                <w:bCs/>
+                <w:color w:val="000000"/>
+                <w:kern w:val="36"/>
+              </w:rPr>
+              <w:t>Create Meeting Minutes for 09-15-17</w:t>
+            </w:r>
+          </w:p>
+        </w:tc>
+        <w:tc>
+          <w:tcPr>
+            <w:tcW w:w="1399" w:type="dxa"/>
+            <w:gridSpan w:val="2"/>
+          </w:tcPr>
+          <w:p>
+            <w:pPr>
+              <w:spacing w:before="100" w:beforeAutospacing="1" w:after="100" w:afterAutospacing="1"/>
+              <w:outlineLvl w:val="0"/>
+              <w:rPr>
+                <w:rFonts w:ascii="Arial" w:eastAsia="Times New Roman" w:hAnsi="Arial" w:cs="Arial"/>
+                <w:bCs/>
+                <w:color w:val="000000"/>
+                <w:kern w:val="36"/>
+              </w:rPr>
+            </w:pPr>
+            <w:r>
+              <w:rPr>
+                <w:rFonts w:ascii="Arial" w:eastAsia="Times New Roman" w:hAnsi="Arial" w:cs="Arial"/>
+                <w:bCs/>
+                <w:color w:val="000000"/>
+                <w:kern w:val="36"/>
+              </w:rPr>
+              <w:t>09/16/17</w:t>
+            </w:r>
+          </w:p>
+        </w:tc>
+        <w:tc>
+          <w:tcPr>
+            <w:tcW w:w="1166" w:type="dxa"/>
+            <w:gridSpan w:val="2"/>
+          </w:tcPr>
+          <w:p>
+            <w:pPr>
+              <w:spacing w:before="100" w:beforeAutospacing="1" w:after="100" w:afterAutospacing="1"/>
+              <w:outlineLvl w:val="0"/>
+              <w:rPr>
+                <w:rFonts w:ascii="Arial" w:eastAsia="Times New Roman" w:hAnsi="Arial" w:cs="Arial"/>
+                <w:bCs/>
+                <w:color w:val="000000"/>
+                <w:kern w:val="36"/>
+              </w:rPr>
+            </w:pPr>
+            <w:r>
+              <w:rPr>
+                <w:rFonts w:ascii="Arial" w:eastAsia="Times New Roman" w:hAnsi="Arial" w:cs="Arial"/>
+                <w:bCs/>
+                <w:color w:val="000000"/>
+                <w:kern w:val="36"/>
+              </w:rPr>
+              <w:t>09/15/17</w:t>
+            </w:r>
+          </w:p>
+        </w:tc>
+        <w:tc>
+          <w:tcPr>
+            <w:tcW w:w="1168" w:type="dxa"/>
+            <w:gridSpan w:val="3"/>
+          </w:tcPr>
+          <w:p>
+            <w:pPr>
+              <w:spacing w:before="100" w:beforeAutospacing="1" w:after="100" w:afterAutospacing="1"/>
+              <w:outlineLvl w:val="0"/>
+              <w:rPr>
+                <w:rFonts w:ascii="Arial" w:eastAsia="Times New Roman" w:hAnsi="Arial" w:cs="Arial"/>
+                <w:bCs/>
+                <w:color w:val="000000"/>
+                <w:kern w:val="36"/>
+              </w:rPr>
+            </w:pPr>
+            <w:r>
+              <w:rPr>
+                <w:rFonts w:ascii="Arial" w:eastAsia="Times New Roman" w:hAnsi="Arial" w:cs="Arial"/>
+                <w:bCs/>
+                <w:color w:val="000000"/>
+                <w:kern w:val="36"/>
+              </w:rPr>
+              <w:t>09/16/17</w:t>
+            </w:r>
+          </w:p>
+        </w:tc>
+        <w:tc>
+          <w:tcPr>
+            <w:tcW w:w="1042" w:type="dxa"/>
+          </w:tcPr>
+          <w:p>
+            <w:pPr>
+              <w:spacing w:before="100" w:beforeAutospacing="1" w:after="100" w:afterAutospacing="1"/>
+              <w:outlineLvl w:val="0"/>
+              <w:rPr>
+                <w:rFonts w:ascii="Arial" w:eastAsia="Times New Roman" w:hAnsi="Arial" w:cs="Arial"/>
+                <w:bCs/>
+                <w:color w:val="000000"/>
+                <w:kern w:val="36"/>
+              </w:rPr>
+            </w:pPr>
+            <w:r>
+              <w:rPr>
+                <w:rFonts w:ascii="Arial" w:eastAsia="Times New Roman" w:hAnsi="Arial" w:cs="Arial"/>
+                <w:bCs/>
+                <w:color w:val="000000"/>
+                <w:kern w:val="36"/>
+              </w:rPr>
+              <w:t>10 min</w:t>
+            </w:r>
+          </w:p>
+        </w:tc>
+        <w:tc>
+          <w:tcPr>
+            <w:tcW w:w="1339" w:type="dxa"/>
+          </w:tcPr>
+          <w:p>
+            <w:pPr>
+              <w:spacing w:before="100" w:beforeAutospacing="1" w:after="100" w:afterAutospacing="1"/>
+              <w:outlineLvl w:val="0"/>
+              <w:rPr>
+                <w:rFonts w:ascii="Arial" w:eastAsia="Times New Roman" w:hAnsi="Arial" w:cs="Arial"/>
+                <w:bCs/>
+                <w:color w:val="000000"/>
+                <w:kern w:val="36"/>
+              </w:rPr>
+            </w:pPr>
+            <w:r>
+              <w:rPr>
+                <w:rFonts w:ascii="Arial" w:eastAsia="Times New Roman" w:hAnsi="Arial" w:cs="Arial"/>
+                <w:bCs/>
+                <w:color w:val="000000"/>
+                <w:kern w:val="36"/>
+              </w:rPr>
+              <w:t>Vicky</w:t>
+            </w:r>
+          </w:p>
+        </w:tc>
+        <w:tc>
+          <w:tcPr>
+            <w:tcW w:w="938" w:type="dxa"/>
+          </w:tcPr>
+          <w:p>
+            <w:pPr>
+              <w:spacing w:before="100" w:beforeAutospacing="1" w:after="100" w:afterAutospacing="1"/>
+              <w:jc w:val="center"/>
+              <w:outlineLvl w:val="0"/>
+              <w:rPr>
+                <w:rFonts w:ascii="Arial" w:eastAsia="Times New Roman" w:hAnsi="Arial" w:cs="Arial"/>
+                <w:bCs/>
+                <w:color w:val="000000"/>
+                <w:kern w:val="36"/>
+              </w:rPr>
+            </w:pPr>
+            <w:r>
+              <w:rPr>
+                <w:rFonts w:ascii="Arial" w:eastAsia="Times New Roman" w:hAnsi="Arial" w:cs="Arial"/>
+                <w:bCs/>
+                <w:color w:val="000000"/>
+                <w:kern w:val="36"/>
+              </w:rPr>
+              <w:t>1</w:t>
+            </w:r>
+          </w:p>
+        </w:tc>
+      </w:tr>
+      <w:tr>
+        <w:trPr>
+          <w:trHeight w:val="720"/>
+        </w:trPr>
+        <w:tc>
+          <w:tcPr>
+            <w:tcW w:w="1804" w:type="dxa"/>
+          </w:tcPr>
+          <w:p>
+            <w:pPr>
+              <w:spacing w:before="100" w:beforeAutospacing="1" w:after="100" w:afterAutospacing="1"/>
+              <w:outlineLvl w:val="0"/>
+              <w:rPr>
+                <w:rFonts w:ascii="Arial" w:eastAsia="Times New Roman" w:hAnsi="Arial" w:cs="Arial"/>
+                <w:bCs/>
+                <w:color w:val="000000"/>
+                <w:kern w:val="36"/>
+              </w:rPr>
+            </w:pPr>
+            <w:r>
+              <w:rPr>
+                <w:rFonts w:ascii="Arial" w:eastAsia="Times New Roman" w:hAnsi="Arial" w:cs="Arial"/>
+                <w:bCs/>
+                <w:color w:val="000000"/>
+                <w:kern w:val="36"/>
+              </w:rPr>
+              <w:t>Update Test Case Document</w:t>
+            </w:r>
+          </w:p>
+        </w:tc>
+        <w:tc>
+          <w:tcPr>
+            <w:tcW w:w="1399" w:type="dxa"/>
+            <w:gridSpan w:val="2"/>
+          </w:tcPr>
+          <w:p>
+            <w:pPr>
+              <w:spacing w:before="100" w:beforeAutospacing="1" w:after="100" w:afterAutospacing="1"/>
+              <w:outlineLvl w:val="0"/>
+              <w:rPr>
+                <w:rFonts w:ascii="Arial" w:eastAsia="Times New Roman" w:hAnsi="Arial" w:cs="Arial"/>
+                <w:bCs/>
+                <w:color w:val="000000"/>
+                <w:kern w:val="36"/>
+              </w:rPr>
+            </w:pPr>
+            <w:r>
+              <w:rPr>
+                <w:rFonts w:ascii="Arial" w:eastAsia="Times New Roman" w:hAnsi="Arial" w:cs="Arial"/>
+                <w:bCs/>
+                <w:color w:val="000000"/>
+                <w:kern w:val="36"/>
+              </w:rPr>
+              <w:t>09/15/17</w:t>
+            </w:r>
+          </w:p>
+        </w:tc>
+        <w:tc>
+          <w:tcPr>
+            <w:tcW w:w="1166" w:type="dxa"/>
+            <w:gridSpan w:val="2"/>
+          </w:tcPr>
+          <w:p>
+            <w:pPr>
+              <w:spacing w:before="100" w:beforeAutospacing="1" w:after="100" w:afterAutospacing="1"/>
+              <w:outlineLvl w:val="0"/>
+              <w:rPr>
+                <w:rFonts w:ascii="Arial" w:eastAsia="Times New Roman" w:hAnsi="Arial" w:cs="Arial"/>
+                <w:bCs/>
+                <w:color w:val="000000"/>
+                <w:kern w:val="36"/>
+              </w:rPr>
+            </w:pPr>
+            <w:r>
+              <w:rPr>
+                <w:rFonts w:ascii="Arial" w:eastAsia="Times New Roman" w:hAnsi="Arial" w:cs="Arial"/>
+                <w:bCs/>
+                <w:color w:val="000000"/>
+                <w:kern w:val="36"/>
+              </w:rPr>
+              <w:t>09/15/17</w:t>
+            </w:r>
+          </w:p>
+        </w:tc>
+        <w:tc>
+          <w:tcPr>
+            <w:tcW w:w="1168" w:type="dxa"/>
+            <w:gridSpan w:val="3"/>
+          </w:tcPr>
+          <w:p>
+            <w:pPr>
+              <w:spacing w:before="100" w:beforeAutospacing="1" w:after="100" w:afterAutospacing="1"/>
+              <w:outlineLvl w:val="0"/>
+              <w:rPr>
+                <w:rFonts w:ascii="Arial" w:eastAsia="Times New Roman" w:hAnsi="Arial" w:cs="Arial"/>
+                <w:bCs/>
+                <w:color w:val="000000"/>
+                <w:kern w:val="36"/>
+              </w:rPr>
+            </w:pPr>
+            <w:r>
+              <w:rPr>
+                <w:rFonts w:ascii="Arial" w:eastAsia="Times New Roman" w:hAnsi="Arial" w:cs="Arial"/>
+                <w:bCs/>
+                <w:color w:val="000000"/>
+                <w:kern w:val="36"/>
+              </w:rPr>
+              <w:t>09/15/17</w:t>
+            </w:r>
+          </w:p>
+        </w:tc>
+        <w:tc>
+          <w:tcPr>
+            <w:tcW w:w="1042" w:type="dxa"/>
+          </w:tcPr>
+          <w:p>
+            <w:pPr>
+              <w:spacing w:before="100" w:beforeAutospacing="1" w:after="100" w:afterAutospacing="1"/>
+              <w:outlineLvl w:val="0"/>
+              <w:rPr>
+                <w:rFonts w:ascii="Arial" w:eastAsia="Times New Roman" w:hAnsi="Arial" w:cs="Arial"/>
+                <w:bCs/>
+                <w:color w:val="000000"/>
+                <w:kern w:val="36"/>
+              </w:rPr>
+            </w:pPr>
+            <w:r>
+              <w:rPr>
+                <w:rFonts w:ascii="Arial" w:eastAsia="Times New Roman" w:hAnsi="Arial" w:cs="Arial"/>
+                <w:bCs/>
+                <w:color w:val="000000"/>
+                <w:kern w:val="36"/>
+              </w:rPr>
+              <w:t>30 min</w:t>
+            </w:r>
+          </w:p>
+        </w:tc>
+        <w:tc>
+          <w:tcPr>
+            <w:tcW w:w="1339" w:type="dxa"/>
+          </w:tcPr>
+          <w:p>
+            <w:pPr>
+              <w:spacing w:before="100" w:beforeAutospacing="1" w:after="100" w:afterAutospacing="1"/>
+              <w:outlineLvl w:val="0"/>
+              <w:rPr>
+                <w:rFonts w:ascii="Arial" w:eastAsia="Times New Roman" w:hAnsi="Arial" w:cs="Arial"/>
+                <w:bCs/>
+                <w:color w:val="000000"/>
+                <w:kern w:val="36"/>
+              </w:rPr>
+            </w:pPr>
+            <w:r>
+              <w:rPr>
+                <w:rFonts w:ascii="Arial" w:eastAsia="Times New Roman" w:hAnsi="Arial" w:cs="Arial"/>
+                <w:bCs/>
+                <w:color w:val="000000"/>
+                <w:kern w:val="36"/>
+              </w:rPr>
+              <w:t>Erin</w:t>
+            </w:r>
+          </w:p>
+        </w:tc>
+        <w:tc>
+          <w:tcPr>
+            <w:tcW w:w="938" w:type="dxa"/>
           </w:tcPr>
           <w:p>
             <w:pPr>
@@ -8657,7 +9775,7 @@
 </file>
 
 <file path=customXml/itemProps1.xml><?xml version="1.0" encoding="utf-8"?>
-<ds:datastoreItem xmlns:ds="http://schemas.openxmlformats.org/officeDocument/2006/customXml" ds:itemID="{8CEAB933-B579-374B-981B-5839AA49A180}">
+<ds:datastoreItem xmlns:ds="http://schemas.openxmlformats.org/officeDocument/2006/customXml" ds:itemID="{2ADD1BB6-9728-2F48-A6B9-3F571B9A1C1C}">
   <ds:schemaRefs>
     <ds:schemaRef ds:uri="http://schemas.openxmlformats.org/officeDocument/2006/bibliography"/>
   </ds:schemaRefs>

</xml_diff>